<commit_message>
BPMN edited and module added
</commit_message>
<xml_diff>
--- a/Software Requirement Specification Final.docx
+++ b/Software Requirement Specification Final.docx
@@ -195,23 +195,13 @@
           <w:szCs w:val="44"/>
         </w:rPr>
       </w:pPr>
-      <w:proofErr w:type="spellStart"/>
       <w:r>
         <w:rPr>
           <w:b/>
           <w:sz w:val="28"/>
           <w:szCs w:val="44"/>
         </w:rPr>
-        <w:t>Deependra</w:t>
-      </w:r>
-      <w:proofErr w:type="spellEnd"/>
-      <w:r>
-        <w:rPr>
-          <w:b/>
-          <w:sz w:val="28"/>
-          <w:szCs w:val="44"/>
-        </w:rPr>
-        <w:t xml:space="preserve"> Singh Rajput </w:t>
+        <w:t xml:space="preserve">Deependra Singh Rajput </w:t>
       </w:r>
     </w:p>
     <w:p>
@@ -3303,7 +3293,7 @@
       <w:pPr>
         <w:numPr>
           <w:ilvl w:val="0"/>
-          <w:numId w:val="41"/>
+          <w:numId w:val="39"/>
         </w:numPr>
         <w:shd w:val="clear" w:color="auto" w:fill="FFFFFF"/>
         <w:spacing w:before="100" w:beforeAutospacing="1" w:after="100" w:afterAutospacing="1" w:line="240" w:lineRule="auto"/>
@@ -3329,7 +3319,7 @@
       <w:pPr>
         <w:numPr>
           <w:ilvl w:val="0"/>
-          <w:numId w:val="41"/>
+          <w:numId w:val="39"/>
         </w:numPr>
         <w:shd w:val="clear" w:color="auto" w:fill="FFFFFF"/>
         <w:spacing w:before="100" w:beforeAutospacing="1" w:after="100" w:afterAutospacing="1" w:line="240" w:lineRule="auto"/>
@@ -3355,7 +3345,7 @@
       <w:pPr>
         <w:numPr>
           <w:ilvl w:val="0"/>
-          <w:numId w:val="41"/>
+          <w:numId w:val="39"/>
         </w:numPr>
         <w:shd w:val="clear" w:color="auto" w:fill="FFFFFF"/>
         <w:spacing w:before="100" w:beforeAutospacing="1" w:after="100" w:afterAutospacing="1" w:line="240" w:lineRule="auto"/>
@@ -3381,7 +3371,7 @@
       <w:pPr>
         <w:numPr>
           <w:ilvl w:val="0"/>
-          <w:numId w:val="41"/>
+          <w:numId w:val="39"/>
         </w:numPr>
         <w:shd w:val="clear" w:color="auto" w:fill="FFFFFF"/>
         <w:spacing w:before="100" w:beforeAutospacing="1" w:after="100" w:afterAutospacing="1" w:line="240" w:lineRule="auto"/>
@@ -3483,7 +3473,7 @@
         <w:pStyle w:val="ListParagraph"/>
         <w:numPr>
           <w:ilvl w:val="0"/>
-          <w:numId w:val="42"/>
+          <w:numId w:val="40"/>
         </w:numPr>
         <w:rPr>
           <w:rFonts w:ascii="Times New Roman" w:hAnsi="Times New Roman" w:cs="Times New Roman"/>
@@ -3516,7 +3506,7 @@
         <w:pStyle w:val="ListParagraph"/>
         <w:numPr>
           <w:ilvl w:val="0"/>
-          <w:numId w:val="42"/>
+          <w:numId w:val="40"/>
         </w:numPr>
         <w:rPr>
           <w:rFonts w:ascii="Times New Roman" w:hAnsi="Times New Roman" w:cs="Times New Roman"/>
@@ -3540,7 +3530,7 @@
         <w:pStyle w:val="ListParagraph"/>
         <w:numPr>
           <w:ilvl w:val="0"/>
-          <w:numId w:val="42"/>
+          <w:numId w:val="40"/>
         </w:numPr>
         <w:rPr>
           <w:rFonts w:ascii="Times New Roman" w:hAnsi="Times New Roman" w:cs="Times New Roman"/>
@@ -3564,7 +3554,7 @@
         <w:pStyle w:val="ListParagraph"/>
         <w:numPr>
           <w:ilvl w:val="0"/>
-          <w:numId w:val="42"/>
+          <w:numId w:val="40"/>
         </w:numPr>
         <w:rPr>
           <w:rFonts w:ascii="Times New Roman" w:hAnsi="Times New Roman" w:cs="Times New Roman"/>
@@ -3588,7 +3578,7 @@
         <w:pStyle w:val="ListParagraph"/>
         <w:numPr>
           <w:ilvl w:val="0"/>
-          <w:numId w:val="42"/>
+          <w:numId w:val="40"/>
         </w:numPr>
         <w:rPr>
           <w:rFonts w:ascii="Times New Roman" w:hAnsi="Times New Roman" w:cs="Times New Roman"/>
@@ -3722,7 +3712,7 @@
       <w:pPr>
         <w:numPr>
           <w:ilvl w:val="0"/>
-          <w:numId w:val="41"/>
+          <w:numId w:val="39"/>
         </w:numPr>
         <w:shd w:val="clear" w:color="auto" w:fill="FFFFFF"/>
         <w:spacing w:before="100" w:beforeAutospacing="1" w:after="100" w:afterAutospacing="1" w:line="240" w:lineRule="auto"/>
@@ -3748,7 +3738,7 @@
       <w:pPr>
         <w:numPr>
           <w:ilvl w:val="0"/>
-          <w:numId w:val="41"/>
+          <w:numId w:val="39"/>
         </w:numPr>
         <w:shd w:val="clear" w:color="auto" w:fill="FFFFFF"/>
         <w:spacing w:before="100" w:beforeAutospacing="1" w:after="100" w:afterAutospacing="1" w:line="240" w:lineRule="auto"/>
@@ -3774,7 +3764,7 @@
       <w:pPr>
         <w:numPr>
           <w:ilvl w:val="0"/>
-          <w:numId w:val="41"/>
+          <w:numId w:val="39"/>
         </w:numPr>
         <w:shd w:val="clear" w:color="auto" w:fill="FFFFFF"/>
         <w:spacing w:before="100" w:beforeAutospacing="1" w:after="100" w:afterAutospacing="1" w:line="240" w:lineRule="auto"/>
@@ -3877,7 +3867,7 @@
         <w:pStyle w:val="ListParagraph"/>
         <w:numPr>
           <w:ilvl w:val="0"/>
-          <w:numId w:val="42"/>
+          <w:numId w:val="40"/>
         </w:numPr>
         <w:rPr>
           <w:rFonts w:ascii="Times New Roman" w:hAnsi="Times New Roman" w:cs="Times New Roman"/>
@@ -3901,7 +3891,7 @@
         <w:pStyle w:val="ListParagraph"/>
         <w:numPr>
           <w:ilvl w:val="0"/>
-          <w:numId w:val="42"/>
+          <w:numId w:val="40"/>
         </w:numPr>
         <w:rPr>
           <w:rFonts w:ascii="Times New Roman" w:hAnsi="Times New Roman" w:cs="Times New Roman"/>
@@ -3925,7 +3915,7 @@
         <w:pStyle w:val="ListParagraph"/>
         <w:numPr>
           <w:ilvl w:val="0"/>
-          <w:numId w:val="42"/>
+          <w:numId w:val="40"/>
         </w:numPr>
         <w:rPr>
           <w:rFonts w:ascii="Times New Roman" w:hAnsi="Times New Roman" w:cs="Times New Roman"/>
@@ -3949,7 +3939,7 @@
         <w:pStyle w:val="ListParagraph"/>
         <w:numPr>
           <w:ilvl w:val="0"/>
-          <w:numId w:val="42"/>
+          <w:numId w:val="40"/>
         </w:numPr>
         <w:rPr>
           <w:rFonts w:ascii="Times New Roman" w:hAnsi="Times New Roman" w:cs="Times New Roman"/>
@@ -4082,7 +4072,7 @@
       <w:pPr>
         <w:numPr>
           <w:ilvl w:val="0"/>
-          <w:numId w:val="41"/>
+          <w:numId w:val="39"/>
         </w:numPr>
         <w:shd w:val="clear" w:color="auto" w:fill="FFFFFF"/>
         <w:spacing w:before="100" w:beforeAutospacing="1" w:after="100" w:afterAutospacing="1" w:line="240" w:lineRule="auto"/>
@@ -4118,7 +4108,7 @@
       <w:pPr>
         <w:numPr>
           <w:ilvl w:val="0"/>
-          <w:numId w:val="41"/>
+          <w:numId w:val="39"/>
         </w:numPr>
         <w:shd w:val="clear" w:color="auto" w:fill="FFFFFF"/>
         <w:spacing w:before="100" w:beforeAutospacing="1" w:after="100" w:afterAutospacing="1" w:line="240" w:lineRule="auto"/>
@@ -4171,7 +4161,7 @@
       <w:pPr>
         <w:numPr>
           <w:ilvl w:val="0"/>
-          <w:numId w:val="41"/>
+          <w:numId w:val="39"/>
         </w:numPr>
         <w:shd w:val="clear" w:color="auto" w:fill="FFFFFF"/>
         <w:spacing w:before="100" w:beforeAutospacing="1" w:after="100" w:afterAutospacing="1" w:line="240" w:lineRule="auto"/>
@@ -4197,7 +4187,7 @@
       <w:pPr>
         <w:numPr>
           <w:ilvl w:val="0"/>
-          <w:numId w:val="41"/>
+          <w:numId w:val="39"/>
         </w:numPr>
         <w:shd w:val="clear" w:color="auto" w:fill="FFFFFF"/>
         <w:spacing w:before="100" w:beforeAutospacing="1" w:after="100" w:afterAutospacing="1" w:line="240" w:lineRule="auto"/>
@@ -4271,7 +4261,6 @@
         </w:rPr>
         <w:t xml:space="preserve">display the map and the current location, represented by a blue dot. The Places API is responsible for displaying all the nearby hospitals. This module is very helpful in a situation when the patient is in a new place. Once this module is selected, a map is shown along with markers that represent hospitals / clinics. This marker may have different colour coding depending on the availability of beds. Visual representation of the data can be quite helpful for the user. The patient can then click the hospitals which have available beds and leave the others. </w:t>
       </w:r>
-      <w:proofErr w:type="gramStart"/>
       <w:r>
         <w:rPr>
           <w:rFonts w:ascii="Times New Roman" w:eastAsia="Times New Roman" w:hAnsi="Times New Roman" w:cs="Times New Roman"/>
@@ -4279,155 +4268,622 @@
           <w:szCs w:val="24"/>
           <w:lang w:eastAsia="en-IN"/>
         </w:rPr>
-        <w:t>Thus</w:t>
-      </w:r>
-      <w:proofErr w:type="gramEnd"/>
-      <w:r>
+        <w:t>Thus saving time.</w:t>
+      </w:r>
+    </w:p>
+    <w:p>
+      <w:pPr>
+        <w:rPr>
+          <w:rFonts w:ascii="Times New Roman" w:hAnsi="Times New Roman" w:cs="Times New Roman"/>
+          <w:b/>
+          <w:color w:val="444444"/>
+          <w:sz w:val="28"/>
+          <w:szCs w:val="28"/>
+          <w:shd w:val="clear" w:color="auto" w:fill="FFFFFF"/>
+        </w:rPr>
+      </w:pPr>
+      <w:r>
+        <w:rPr>
+          <w:rFonts w:ascii="Times New Roman" w:hAnsi="Times New Roman" w:cs="Times New Roman"/>
+          <w:b/>
+          <w:color w:val="444444"/>
+          <w:sz w:val="28"/>
+          <w:szCs w:val="28"/>
+          <w:shd w:val="clear" w:color="auto" w:fill="FFFFFF"/>
+        </w:rPr>
+        <w:t xml:space="preserve">Features </w:t>
+      </w:r>
+    </w:p>
+    <w:p>
+      <w:pPr>
+        <w:pStyle w:val="ListParagraph"/>
+        <w:numPr>
+          <w:ilvl w:val="0"/>
+          <w:numId w:val="40"/>
+        </w:numPr>
+        <w:rPr>
+          <w:rFonts w:ascii="Times New Roman" w:hAnsi="Times New Roman" w:cs="Times New Roman"/>
+          <w:b/>
+          <w:sz w:val="24"/>
+          <w:szCs w:val="24"/>
+        </w:rPr>
+      </w:pPr>
+      <w:r>
+        <w:rPr>
+          <w:rFonts w:ascii="Times New Roman" w:hAnsi="Times New Roman" w:cs="Times New Roman"/>
+          <w:sz w:val="24"/>
+          <w:szCs w:val="24"/>
+          <w:shd w:val="clear" w:color="auto" w:fill="FFFFFF"/>
+        </w:rPr>
+        <w:t>Provides Real Time Bed Count Information</w:t>
+      </w:r>
+    </w:p>
+    <w:p>
+      <w:pPr>
+        <w:pStyle w:val="ListParagraph"/>
+        <w:numPr>
+          <w:ilvl w:val="0"/>
+          <w:numId w:val="40"/>
+        </w:numPr>
+        <w:rPr>
+          <w:rFonts w:ascii="Times New Roman" w:hAnsi="Times New Roman" w:cs="Times New Roman"/>
+          <w:b/>
+          <w:sz w:val="24"/>
+          <w:szCs w:val="24"/>
+        </w:rPr>
+      </w:pPr>
+      <w:r>
+        <w:rPr>
+          <w:rFonts w:ascii="Times New Roman" w:hAnsi="Times New Roman" w:cs="Times New Roman"/>
+          <w:sz w:val="24"/>
+          <w:szCs w:val="24"/>
+          <w:shd w:val="clear" w:color="auto" w:fill="FFFFFF"/>
+        </w:rPr>
+        <w:t>Shows all the nearby Hospitals with suitable colour coding.</w:t>
+      </w:r>
+    </w:p>
+    <w:p>
+      <w:pPr>
+        <w:pStyle w:val="ListParagraph"/>
+        <w:numPr>
+          <w:ilvl w:val="0"/>
+          <w:numId w:val="40"/>
+        </w:numPr>
+        <w:rPr>
+          <w:rFonts w:ascii="Times New Roman" w:hAnsi="Times New Roman" w:cs="Times New Roman"/>
+          <w:b/>
+          <w:sz w:val="24"/>
+          <w:szCs w:val="24"/>
+        </w:rPr>
+      </w:pPr>
+      <w:r>
+        <w:rPr>
+          <w:rFonts w:ascii="Times New Roman" w:hAnsi="Times New Roman" w:cs="Times New Roman"/>
+          <w:sz w:val="24"/>
+          <w:szCs w:val="24"/>
+          <w:shd w:val="clear" w:color="auto" w:fill="FFFFFF"/>
+        </w:rPr>
+        <w:t>Displays the current location</w:t>
+      </w:r>
+    </w:p>
+    <w:p>
+      <w:pPr>
+        <w:pStyle w:val="ListParagraph"/>
+        <w:numPr>
+          <w:ilvl w:val="0"/>
+          <w:numId w:val="40"/>
+        </w:numPr>
+        <w:rPr>
+          <w:rFonts w:ascii="Times New Roman" w:hAnsi="Times New Roman" w:cs="Times New Roman"/>
+          <w:b/>
+          <w:sz w:val="24"/>
+          <w:szCs w:val="24"/>
+        </w:rPr>
+      </w:pPr>
+      <w:r>
+        <w:rPr>
+          <w:rFonts w:ascii="Times New Roman" w:hAnsi="Times New Roman" w:cs="Times New Roman"/>
+          <w:sz w:val="24"/>
+          <w:szCs w:val="24"/>
+          <w:shd w:val="clear" w:color="auto" w:fill="FFFFFF"/>
+        </w:rPr>
+        <w:t>Provides routes to reach a particular hospital</w:t>
+      </w:r>
+      <w:r>
+        <w:rPr>
+          <w:rFonts w:ascii="Times New Roman" w:hAnsi="Times New Roman" w:cs="Times New Roman"/>
+          <w:sz w:val="24"/>
+          <w:szCs w:val="24"/>
+          <w:shd w:val="clear" w:color="auto" w:fill="FFFFFF"/>
+        </w:rPr>
+        <w:t>.</w:t>
+      </w:r>
+    </w:p>
+    <w:p>
+      <w:pPr>
+        <w:rPr>
+          <w:rFonts w:ascii="Times New Roman" w:hAnsi="Times New Roman" w:cs="Times New Roman"/>
+          <w:b/>
+          <w:sz w:val="24"/>
+          <w:szCs w:val="24"/>
+        </w:rPr>
+      </w:pPr>
+    </w:p>
+    <w:p>
+      <w:pPr>
+        <w:pStyle w:val="ListParagraph"/>
+        <w:numPr>
+          <w:ilvl w:val="0"/>
+          <w:numId w:val="41"/>
+        </w:numPr>
+        <w:spacing w:after="0" w:line="240" w:lineRule="auto"/>
+        <w:rPr>
+          <w:rFonts w:ascii="Times New Roman" w:hAnsi="Times New Roman" w:cs="Times New Roman"/>
+          <w:b/>
+          <w:sz w:val="28"/>
+          <w:szCs w:val="28"/>
+        </w:rPr>
+      </w:pPr>
+      <w:r>
+        <w:rPr>
+          <w:rFonts w:ascii="Times New Roman" w:hAnsi="Times New Roman" w:cs="Times New Roman"/>
+          <w:b/>
+          <w:sz w:val="28"/>
+          <w:szCs w:val="28"/>
+        </w:rPr>
+        <w:t>Module 5:</w:t>
+      </w:r>
+    </w:p>
+    <w:p>
+      <w:pPr>
+        <w:spacing w:after="0" w:line="240" w:lineRule="auto"/>
+        <w:ind w:left="660" w:firstLine="60"/>
+        <w:rPr>
+          <w:rFonts w:ascii="Times New Roman" w:hAnsi="Times New Roman" w:cs="Times New Roman"/>
+          <w:b/>
+          <w:sz w:val="28"/>
+          <w:szCs w:val="28"/>
+        </w:rPr>
+      </w:pPr>
+      <w:r>
+        <w:rPr>
+          <w:rFonts w:ascii="Times New Roman" w:hAnsi="Times New Roman" w:cs="Times New Roman"/>
+          <w:b/>
+          <w:sz w:val="28"/>
+          <w:szCs w:val="28"/>
+        </w:rPr>
+        <w:t>Doctor Module</w:t>
+      </w:r>
+    </w:p>
+    <w:p>
+      <w:pPr>
+        <w:pStyle w:val="ListParagraph"/>
+        <w:rPr>
+          <w:rFonts w:ascii="Times New Roman" w:hAnsi="Times New Roman" w:cs="Times New Roman"/>
+          <w:b/>
+          <w:sz w:val="24"/>
+          <w:szCs w:val="24"/>
+        </w:rPr>
+      </w:pPr>
+    </w:p>
+    <w:p>
+      <w:pPr>
+        <w:spacing w:after="0" w:line="240" w:lineRule="auto"/>
         <w:rPr>
           <w:rFonts w:ascii="Times New Roman" w:eastAsia="Times New Roman" w:hAnsi="Times New Roman" w:cs="Times New Roman"/>
           <w:sz w:val="24"/>
           <w:szCs w:val="24"/>
-          <w:lang w:eastAsia="en-IN"/>
-        </w:rPr>
-        <w:t xml:space="preserve"> saving time.</w:t>
-      </w:r>
-    </w:p>
-    <w:p>
-      <w:pPr>
-        <w:rPr>
-          <w:rFonts w:ascii="Times New Roman" w:hAnsi="Times New Roman" w:cs="Times New Roman"/>
-          <w:b/>
-          <w:color w:val="444444"/>
-          <w:sz w:val="28"/>
-          <w:szCs w:val="28"/>
+          <w:lang w:val="en-US" w:bidi="hi-IN"/>
+        </w:rPr>
+      </w:pPr>
+      <w:r>
+        <w:rPr>
+          <w:rFonts w:ascii="Times New Roman" w:eastAsia="Times New Roman" w:hAnsi="Times New Roman" w:cs="Times New Roman"/>
+          <w:color w:val="000000"/>
+          <w:sz w:val="24"/>
+          <w:szCs w:val="24"/>
           <w:shd w:val="clear" w:color="auto" w:fill="FFFFFF"/>
-        </w:rPr>
-      </w:pPr>
-      <w:r>
-        <w:rPr>
-          <w:rFonts w:ascii="Times New Roman" w:hAnsi="Times New Roman" w:cs="Times New Roman"/>
-          <w:b/>
-          <w:color w:val="444444"/>
-          <w:sz w:val="28"/>
-          <w:szCs w:val="28"/>
+          <w:lang w:val="en-US" w:bidi="hi-IN"/>
+        </w:rPr>
+        <w:t>The doctor can register their details (i.e. Name, specialization, doctor id, etc...)</w:t>
+      </w:r>
+    </w:p>
+    <w:p>
+      <w:pPr>
+        <w:spacing w:after="0" w:line="240" w:lineRule="auto"/>
+        <w:rPr>
+          <w:rFonts w:ascii="Times New Roman" w:eastAsia="Times New Roman" w:hAnsi="Times New Roman" w:cs="Times New Roman"/>
+          <w:sz w:val="24"/>
+          <w:szCs w:val="24"/>
+          <w:lang w:val="en-US" w:bidi="hi-IN"/>
+        </w:rPr>
+      </w:pPr>
+      <w:r>
+        <w:rPr>
+          <w:rFonts w:ascii="Times New Roman" w:eastAsia="Times New Roman" w:hAnsi="Times New Roman" w:cs="Times New Roman"/>
+          <w:color w:val="000000"/>
+          <w:sz w:val="24"/>
+          <w:szCs w:val="24"/>
           <w:shd w:val="clear" w:color="auto" w:fill="FFFFFF"/>
-        </w:rPr>
-        <w:t xml:space="preserve">Features </w:t>
-      </w:r>
-    </w:p>
-    <w:p>
-      <w:pPr>
-        <w:pStyle w:val="ListParagraph"/>
+          <w:lang w:val="en-US" w:bidi="hi-IN"/>
+        </w:rPr>
+        <w:t>Doctor or patient can fix the next appointment for re-consultant, in which date they need to come for another checkup.</w:t>
+      </w:r>
+    </w:p>
+    <w:p>
+      <w:pPr>
+        <w:spacing w:after="0" w:line="240" w:lineRule="auto"/>
+        <w:rPr>
+          <w:rFonts w:ascii="Times New Roman" w:eastAsia="Times New Roman" w:hAnsi="Times New Roman" w:cs="Times New Roman"/>
+          <w:sz w:val="24"/>
+          <w:szCs w:val="24"/>
+          <w:lang w:val="en-US" w:bidi="hi-IN"/>
+        </w:rPr>
+      </w:pPr>
+      <w:r>
+        <w:rPr>
+          <w:rFonts w:ascii="Times New Roman" w:eastAsia="Times New Roman" w:hAnsi="Times New Roman" w:cs="Times New Roman"/>
+          <w:color w:val="000000"/>
+          <w:sz w:val="24"/>
+          <w:szCs w:val="24"/>
+          <w:shd w:val="clear" w:color="auto" w:fill="FFFFFF"/>
+          <w:lang w:val="en-US" w:bidi="hi-IN"/>
+        </w:rPr>
+        <w:t>They can reschedule their appointments in case of unavailability. They can also hand over to another doctor or else postponed the appointment to another date with patient verification through mail or SMS.</w:t>
+      </w:r>
+    </w:p>
+    <w:p>
+      <w:pPr>
+        <w:spacing w:after="0" w:line="240" w:lineRule="auto"/>
+        <w:rPr>
+          <w:rFonts w:ascii="Times New Roman" w:eastAsia="Times New Roman" w:hAnsi="Times New Roman" w:cs="Times New Roman"/>
+          <w:sz w:val="24"/>
+          <w:szCs w:val="24"/>
+          <w:lang w:val="en-US" w:bidi="hi-IN"/>
+        </w:rPr>
+      </w:pPr>
+      <w:r>
+        <w:rPr>
+          <w:rFonts w:ascii="Times New Roman" w:eastAsia="Times New Roman" w:hAnsi="Times New Roman" w:cs="Times New Roman"/>
+          <w:color w:val="000000"/>
+          <w:sz w:val="24"/>
+          <w:szCs w:val="24"/>
+          <w:shd w:val="clear" w:color="auto" w:fill="FFFFFF"/>
+          <w:lang w:val="en-US" w:bidi="hi-IN"/>
+        </w:rPr>
+        <w:t>A doctor can update the patient report after the consultation of that particular patient.</w:t>
+      </w:r>
+    </w:p>
+    <w:p>
+      <w:pPr>
+        <w:spacing w:after="0" w:line="240" w:lineRule="auto"/>
+        <w:rPr>
+          <w:rFonts w:ascii="Times New Roman" w:eastAsia="Times New Roman" w:hAnsi="Times New Roman" w:cs="Times New Roman"/>
+          <w:sz w:val="24"/>
+          <w:szCs w:val="24"/>
+          <w:lang w:val="en-US" w:bidi="hi-IN"/>
+        </w:rPr>
+      </w:pPr>
+      <w:r>
+        <w:rPr>
+          <w:rFonts w:ascii="Times New Roman" w:eastAsia="Times New Roman" w:hAnsi="Times New Roman" w:cs="Times New Roman"/>
+          <w:color w:val="000000"/>
+          <w:sz w:val="24"/>
+          <w:szCs w:val="24"/>
+          <w:shd w:val="clear" w:color="auto" w:fill="FFFFFF"/>
+          <w:lang w:val="en-US" w:bidi="hi-IN"/>
+        </w:rPr>
+        <w:t>Consultant through online is also provided by the doctor to the concerned person.</w:t>
+      </w:r>
+    </w:p>
+    <w:p>
+      <w:pPr>
+        <w:spacing w:after="0" w:line="240" w:lineRule="auto"/>
+        <w:rPr>
+          <w:rFonts w:ascii="Times New Roman" w:eastAsia="Times New Roman" w:hAnsi="Times New Roman" w:cs="Times New Roman"/>
+          <w:sz w:val="24"/>
+          <w:szCs w:val="24"/>
+          <w:lang w:val="en-US" w:bidi="hi-IN"/>
+        </w:rPr>
+      </w:pPr>
+      <w:r>
+        <w:rPr>
+          <w:rFonts w:ascii="Times New Roman" w:eastAsia="Times New Roman" w:hAnsi="Times New Roman" w:cs="Times New Roman"/>
+          <w:color w:val="000000"/>
+          <w:sz w:val="24"/>
+          <w:szCs w:val="24"/>
+          <w:shd w:val="clear" w:color="auto" w:fill="FFFFFF"/>
+          <w:lang w:val="en-US" w:bidi="hi-IN"/>
+        </w:rPr>
+        <w:t>If the hospital doesn’t have sufficient equipment for advanced diseases or can’t do further treatment, then they have an option to redirect the patient to some other hospitals.</w:t>
+      </w:r>
+    </w:p>
+    <w:p>
+      <w:pPr>
+        <w:spacing w:after="0" w:line="240" w:lineRule="auto"/>
+        <w:rPr>
+          <w:rFonts w:ascii="Times New Roman" w:eastAsia="Times New Roman" w:hAnsi="Times New Roman" w:cs="Times New Roman"/>
+          <w:sz w:val="24"/>
+          <w:szCs w:val="24"/>
+          <w:lang w:val="en-US" w:bidi="hi-IN"/>
+        </w:rPr>
+      </w:pPr>
+      <w:r>
+        <w:rPr>
+          <w:rFonts w:ascii="Times New Roman" w:eastAsia="Times New Roman" w:hAnsi="Times New Roman" w:cs="Times New Roman"/>
+          <w:color w:val="000000"/>
+          <w:sz w:val="24"/>
+          <w:szCs w:val="24"/>
+          <w:shd w:val="clear" w:color="auto" w:fill="FFFFFF"/>
+          <w:lang w:val="en-US" w:bidi="hi-IN"/>
+        </w:rPr>
+        <w:t>Only doctors can do online discussions with another doctor to update their clarifications.</w:t>
+      </w:r>
+    </w:p>
+    <w:p>
+      <w:pPr>
+        <w:spacing w:after="0" w:line="240" w:lineRule="auto"/>
+        <w:rPr>
+          <w:rFonts w:ascii="Times New Roman" w:eastAsia="Times New Roman" w:hAnsi="Times New Roman" w:cs="Times New Roman"/>
+          <w:sz w:val="24"/>
+          <w:szCs w:val="24"/>
+          <w:lang w:val="en-US" w:bidi="hi-IN"/>
+        </w:rPr>
+      </w:pPr>
+      <w:r>
+        <w:rPr>
+          <w:rFonts w:ascii="Times New Roman" w:eastAsia="Times New Roman" w:hAnsi="Times New Roman" w:cs="Times New Roman"/>
+          <w:color w:val="000000"/>
+          <w:sz w:val="24"/>
+          <w:szCs w:val="24"/>
+          <w:shd w:val="clear" w:color="auto" w:fill="FFFFFF"/>
+          <w:lang w:val="en-US" w:bidi="hi-IN"/>
+        </w:rPr>
+        <w:t>A patient can get online consultation with the doctors once they get an appointment from the doctors.</w:t>
+      </w:r>
+    </w:p>
+    <w:p>
+      <w:pPr>
+        <w:spacing w:after="0" w:line="240" w:lineRule="auto"/>
+        <w:rPr>
+          <w:rFonts w:ascii="Times New Roman" w:eastAsia="Times New Roman" w:hAnsi="Times New Roman" w:cs="Times New Roman"/>
+          <w:sz w:val="24"/>
+          <w:szCs w:val="24"/>
+          <w:lang w:val="en-US" w:bidi="hi-IN"/>
+        </w:rPr>
+      </w:pPr>
+      <w:r>
+        <w:rPr>
+          <w:rFonts w:ascii="Times New Roman" w:eastAsia="Times New Roman" w:hAnsi="Times New Roman" w:cs="Times New Roman"/>
+          <w:color w:val="000000"/>
+          <w:sz w:val="24"/>
+          <w:szCs w:val="24"/>
+          <w:shd w:val="clear" w:color="auto" w:fill="FFFFFF"/>
+          <w:lang w:val="en-US" w:bidi="hi-IN"/>
+        </w:rPr>
+        <w:t>Research topics can be able to post by doctors (forum/blogs).</w:t>
+      </w:r>
+    </w:p>
+    <w:p>
+      <w:pPr>
+        <w:spacing w:after="0" w:line="240" w:lineRule="auto"/>
+        <w:rPr>
+          <w:rFonts w:ascii="Times New Roman" w:eastAsia="Times New Roman" w:hAnsi="Times New Roman" w:cs="Times New Roman"/>
+          <w:sz w:val="24"/>
+          <w:szCs w:val="24"/>
+          <w:lang w:val="en-US" w:bidi="hi-IN"/>
+        </w:rPr>
+      </w:pPr>
+      <w:r>
+        <w:rPr>
+          <w:rFonts w:ascii="Times New Roman" w:eastAsia="Times New Roman" w:hAnsi="Times New Roman" w:cs="Times New Roman"/>
+          <w:color w:val="000000"/>
+          <w:sz w:val="24"/>
+          <w:szCs w:val="24"/>
+          <w:shd w:val="clear" w:color="auto" w:fill="FFFFFF"/>
+          <w:lang w:val="en-US" w:bidi="hi-IN"/>
+        </w:rPr>
+        <w:t>If a doctor is engaged with different locations, they need to mention the timing at what time and location in the appointment sheet.</w:t>
+      </w:r>
+    </w:p>
+    <w:p>
+      <w:pPr>
+        <w:spacing w:after="0" w:line="240" w:lineRule="auto"/>
+        <w:rPr>
+          <w:rFonts w:ascii="Times New Roman" w:eastAsia="Times New Roman" w:hAnsi="Times New Roman" w:cs="Times New Roman"/>
+          <w:sz w:val="24"/>
+          <w:szCs w:val="24"/>
+          <w:lang w:val="en-US" w:bidi="hi-IN"/>
+        </w:rPr>
+      </w:pPr>
+      <w:r>
+        <w:rPr>
+          <w:rFonts w:ascii="Times New Roman" w:eastAsia="Times New Roman" w:hAnsi="Times New Roman" w:cs="Times New Roman"/>
+          <w:color w:val="000000"/>
+          <w:sz w:val="24"/>
+          <w:szCs w:val="24"/>
+          <w:shd w:val="clear" w:color="auto" w:fill="FFFFFF"/>
+          <w:lang w:val="en-US" w:bidi="hi-IN"/>
+        </w:rPr>
+        <w:t>General and updated health tips are posted by the doctor, which can be viewed by everyone in the forum/blog.</w:t>
+      </w:r>
+    </w:p>
+    <w:p>
+      <w:pPr>
+        <w:spacing w:after="0" w:line="240" w:lineRule="auto"/>
+        <w:rPr>
+          <w:rFonts w:ascii="Times New Roman" w:eastAsia="Times New Roman" w:hAnsi="Times New Roman" w:cs="Times New Roman"/>
+          <w:sz w:val="24"/>
+          <w:szCs w:val="24"/>
+          <w:lang w:val="en-US" w:bidi="hi-IN"/>
+        </w:rPr>
+      </w:pPr>
+    </w:p>
+    <w:p>
+      <w:pPr>
+        <w:spacing w:after="0" w:line="240" w:lineRule="auto"/>
+        <w:rPr>
+          <w:rFonts w:ascii="Times New Roman" w:eastAsia="Times New Roman" w:hAnsi="Times New Roman" w:cs="Times New Roman"/>
+          <w:sz w:val="24"/>
+          <w:szCs w:val="24"/>
+          <w:lang w:val="en-US" w:bidi="hi-IN"/>
+        </w:rPr>
+      </w:pPr>
+      <w:bookmarkStart w:id="0" w:name="_GoBack"/>
+      <w:bookmarkEnd w:id="0"/>
+    </w:p>
+    <w:p>
+      <w:pPr>
+        <w:spacing w:after="0" w:line="240" w:lineRule="auto"/>
+        <w:rPr>
+          <w:rFonts w:ascii="Times New Roman" w:eastAsia="Times New Roman" w:hAnsi="Times New Roman" w:cs="Times New Roman"/>
+          <w:b/>
+          <w:bCs/>
+          <w:sz w:val="28"/>
+          <w:szCs w:val="28"/>
+          <w:lang w:val="en-US" w:bidi="hi-IN"/>
+        </w:rPr>
+      </w:pPr>
+      <w:r>
+        <w:rPr>
+          <w:rFonts w:ascii="Times New Roman" w:eastAsia="Times New Roman" w:hAnsi="Times New Roman" w:cs="Times New Roman"/>
+          <w:b/>
+          <w:bCs/>
+          <w:sz w:val="28"/>
+          <w:szCs w:val="28"/>
+          <w:lang w:val="en-US" w:bidi="hi-IN"/>
+        </w:rPr>
+        <w:lastRenderedPageBreak/>
+        <w:t>Features</w:t>
+      </w:r>
+    </w:p>
+    <w:p>
+      <w:pPr>
+        <w:pStyle w:val="NormalWeb"/>
         <w:numPr>
           <w:ilvl w:val="0"/>
-          <w:numId w:val="42"/>
-        </w:numPr>
-        <w:rPr>
-          <w:rFonts w:ascii="Times New Roman" w:hAnsi="Times New Roman" w:cs="Times New Roman"/>
-          <w:b/>
-          <w:sz w:val="24"/>
-          <w:szCs w:val="24"/>
-        </w:rPr>
-      </w:pPr>
-      <w:r>
-        <w:rPr>
-          <w:rFonts w:ascii="Times New Roman" w:hAnsi="Times New Roman" w:cs="Times New Roman"/>
-          <w:sz w:val="24"/>
-          <w:szCs w:val="24"/>
+          <w:numId w:val="41"/>
+        </w:numPr>
+        <w:shd w:val="clear" w:color="auto" w:fill="FFFFFF"/>
+        <w:spacing w:before="0" w:beforeAutospacing="0" w:after="0" w:afterAutospacing="0"/>
+        <w:textAlignment w:val="baseline"/>
+        <w:rPr>
+          <w:color w:val="000000"/>
+        </w:rPr>
+      </w:pPr>
+      <w:r>
+        <w:rPr>
+          <w:color w:val="000000"/>
           <w:shd w:val="clear" w:color="auto" w:fill="FFFFFF"/>
         </w:rPr>
-        <w:t>Provides Real Time Bed Count Information</w:t>
-      </w:r>
-    </w:p>
-    <w:p>
-      <w:pPr>
-        <w:pStyle w:val="ListParagraph"/>
+        <w:t>Assess Patient Status</w:t>
+      </w:r>
+    </w:p>
+    <w:p>
+      <w:pPr>
+        <w:pStyle w:val="NormalWeb"/>
         <w:numPr>
           <w:ilvl w:val="0"/>
-          <w:numId w:val="42"/>
-        </w:numPr>
-        <w:rPr>
-          <w:rFonts w:ascii="Times New Roman" w:hAnsi="Times New Roman" w:cs="Times New Roman"/>
-          <w:b/>
-          <w:sz w:val="24"/>
-          <w:szCs w:val="24"/>
-        </w:rPr>
-      </w:pPr>
-      <w:r>
-        <w:rPr>
-          <w:rFonts w:ascii="Times New Roman" w:hAnsi="Times New Roman" w:cs="Times New Roman"/>
-          <w:sz w:val="24"/>
-          <w:szCs w:val="24"/>
+          <w:numId w:val="41"/>
+        </w:numPr>
+        <w:shd w:val="clear" w:color="auto" w:fill="FFFFFF"/>
+        <w:spacing w:before="0" w:beforeAutospacing="0" w:after="0" w:afterAutospacing="0"/>
+        <w:textAlignment w:val="baseline"/>
+        <w:rPr>
+          <w:color w:val="000000"/>
+        </w:rPr>
+      </w:pPr>
+      <w:r>
+        <w:rPr>
+          <w:color w:val="000000"/>
           <w:shd w:val="clear" w:color="auto" w:fill="FFFFFF"/>
         </w:rPr>
-        <w:t>Shows all the nearby Hospitals with suitable colour coding.</w:t>
-      </w:r>
-    </w:p>
-    <w:p>
-      <w:pPr>
-        <w:pStyle w:val="ListParagraph"/>
+        <w:t>Order Medical Treatments</w:t>
+      </w:r>
+    </w:p>
+    <w:p>
+      <w:pPr>
+        <w:pStyle w:val="NormalWeb"/>
         <w:numPr>
           <w:ilvl w:val="0"/>
-          <w:numId w:val="42"/>
-        </w:numPr>
-        <w:rPr>
-          <w:rFonts w:ascii="Times New Roman" w:hAnsi="Times New Roman" w:cs="Times New Roman"/>
-          <w:b/>
-          <w:sz w:val="24"/>
-          <w:szCs w:val="24"/>
-        </w:rPr>
-      </w:pPr>
-      <w:r>
-        <w:rPr>
-          <w:rFonts w:ascii="Times New Roman" w:hAnsi="Times New Roman" w:cs="Times New Roman"/>
-          <w:sz w:val="24"/>
-          <w:szCs w:val="24"/>
+          <w:numId w:val="41"/>
+        </w:numPr>
+        <w:shd w:val="clear" w:color="auto" w:fill="FFFFFF"/>
+        <w:spacing w:before="0" w:beforeAutospacing="0" w:after="0" w:afterAutospacing="0"/>
+        <w:textAlignment w:val="baseline"/>
+        <w:rPr>
+          <w:color w:val="000000"/>
+        </w:rPr>
+      </w:pPr>
+      <w:r>
+        <w:rPr>
+          <w:color w:val="000000"/>
           <w:shd w:val="clear" w:color="auto" w:fill="FFFFFF"/>
         </w:rPr>
-        <w:t>Displays the current location</w:t>
-      </w:r>
-    </w:p>
-    <w:p>
-      <w:pPr>
-        <w:pStyle w:val="ListParagraph"/>
+        <w:t>Maintain Progress Report</w:t>
+      </w:r>
+    </w:p>
+    <w:p>
+      <w:pPr>
+        <w:pStyle w:val="NormalWeb"/>
         <w:numPr>
           <w:ilvl w:val="0"/>
-          <w:numId w:val="42"/>
-        </w:numPr>
-        <w:rPr>
-          <w:rFonts w:ascii="Times New Roman" w:hAnsi="Times New Roman" w:cs="Times New Roman"/>
-          <w:b/>
-          <w:sz w:val="24"/>
-          <w:szCs w:val="24"/>
-        </w:rPr>
-      </w:pPr>
-      <w:r>
-        <w:rPr>
-          <w:rFonts w:ascii="Times New Roman" w:hAnsi="Times New Roman" w:cs="Times New Roman"/>
-          <w:sz w:val="24"/>
-          <w:szCs w:val="24"/>
+          <w:numId w:val="41"/>
+        </w:numPr>
+        <w:shd w:val="clear" w:color="auto" w:fill="FFFFFF"/>
+        <w:spacing w:before="0" w:beforeAutospacing="0" w:after="0" w:afterAutospacing="0"/>
+        <w:textAlignment w:val="baseline"/>
+        <w:rPr>
+          <w:color w:val="000000"/>
+        </w:rPr>
+      </w:pPr>
+      <w:r>
+        <w:rPr>
+          <w:color w:val="000000"/>
           <w:shd w:val="clear" w:color="auto" w:fill="FFFFFF"/>
         </w:rPr>
-        <w:t>Provides routes to reach a particular hospital</w:t>
-      </w:r>
-      <w:r>
-        <w:rPr>
-          <w:rFonts w:ascii="Times New Roman" w:hAnsi="Times New Roman" w:cs="Times New Roman"/>
-          <w:sz w:val="24"/>
-          <w:szCs w:val="24"/>
+        <w:t>Recommen</w:t>
+      </w:r>
+      <w:r>
+        <w:rPr>
+          <w:color w:val="000000"/>
           <w:shd w:val="clear" w:color="auto" w:fill="FFFFFF"/>
         </w:rPr>
-        <w:t>.</w:t>
-      </w:r>
-    </w:p>
-    <w:p>
-      <w:pPr>
-        <w:pStyle w:val="ListParagraph"/>
-        <w:rPr>
-          <w:rFonts w:ascii="Times New Roman" w:hAnsi="Times New Roman" w:cs="Times New Roman"/>
-          <w:b/>
-          <w:sz w:val="24"/>
-          <w:szCs w:val="24"/>
+        <w:t>d</w:t>
+      </w:r>
+      <w:r>
+        <w:rPr>
+          <w:color w:val="000000"/>
+          <w:shd w:val="clear" w:color="auto" w:fill="FFFFFF"/>
+        </w:rPr>
+        <w:t xml:space="preserve"> Patient Discharge</w:t>
+      </w:r>
+    </w:p>
+    <w:p>
+      <w:pPr>
+        <w:pStyle w:val="ListParagraph"/>
+        <w:spacing w:after="0" w:line="240" w:lineRule="auto"/>
+        <w:rPr>
+          <w:rFonts w:ascii="Times New Roman" w:eastAsia="Times New Roman" w:hAnsi="Times New Roman" w:cs="Times New Roman"/>
+          <w:b/>
+          <w:bCs/>
+          <w:sz w:val="28"/>
+          <w:szCs w:val="28"/>
+          <w:lang w:val="en-US" w:bidi="hi-IN"/>
+        </w:rPr>
+      </w:pPr>
+    </w:p>
+    <w:p>
+      <w:pPr>
+        <w:pStyle w:val="ListParagraph"/>
+        <w:spacing w:after="0" w:line="240" w:lineRule="auto"/>
+        <w:rPr>
+          <w:rFonts w:ascii="Times New Roman" w:eastAsia="Times New Roman" w:hAnsi="Times New Roman" w:cs="Times New Roman"/>
+          <w:b/>
+          <w:bCs/>
+          <w:sz w:val="28"/>
+          <w:szCs w:val="28"/>
+          <w:lang w:val="en-US" w:bidi="hi-IN"/>
         </w:rPr>
       </w:pPr>
     </w:p>
@@ -4594,7 +5050,6 @@
           <w:sz w:val="28"/>
           <w:szCs w:val="28"/>
         </w:rPr>
-        <w:lastRenderedPageBreak/>
         <w:t>Product Perspective</w:t>
       </w:r>
     </w:p>
@@ -4808,6 +5263,7 @@
           <w:sz w:val="28"/>
           <w:szCs w:val="28"/>
         </w:rPr>
+        <w:lastRenderedPageBreak/>
         <w:t xml:space="preserve">Hardware </w:t>
       </w:r>
       <w:r>
@@ -5367,7 +5823,6 @@
           <w:sz w:val="28"/>
           <w:szCs w:val="28"/>
         </w:rPr>
-        <w:lastRenderedPageBreak/>
         <w:t>Operation</w:t>
       </w:r>
     </w:p>
@@ -5547,6 +6002,7 @@
           <w:sz w:val="24"/>
           <w:szCs w:val="24"/>
         </w:rPr>
+        <w:lastRenderedPageBreak/>
         <w:t>Self-configured to predict the length of stay of patients</w:t>
       </w:r>
     </w:p>
@@ -6330,6 +6786,7 @@
           <w:sz w:val="24"/>
           <w:szCs w:val="24"/>
         </w:rPr>
+        <w:lastRenderedPageBreak/>
         <w:t>The doctor will diagnose the patient and will update the patient’s health using a website. Our model will predict the discharge time of the patient</w:t>
       </w:r>
     </w:p>
@@ -6796,16 +7253,7 @@
           <w:sz w:val="24"/>
           <w:szCs w:val="24"/>
         </w:rPr>
-        <w:t xml:space="preserve">The external system is to assume full responsibility for storage functions as well as warehouse management and warehouse control for an entire warehouse.    The interfaces in this section </w:t>
-      </w:r>
-      <w:r>
-        <w:rPr>
-          <w:color w:val="000000"/>
-          <w:sz w:val="24"/>
-          <w:szCs w:val="24"/>
-        </w:rPr>
-        <w:lastRenderedPageBreak/>
-        <w:t>are specified by documenting: the name and description of each scheme, source or input, destination or output, ranges, accuracy and tolerances, units of measure, timing, display formats and organization, and data formats. The interfaces in this section are specified by documenting: the name and description of each scheme, source or input, destination or output, ranges, accuracy and tolerances, units of measure, timing, display formats and organization, and data formats.</w:t>
+        <w:t>The external system is to assume full responsibility for storage functions as well as warehouse management and warehouse control for an entire warehouse.    The interfaces in this section are specified by documenting: the name and description of each scheme, source or input, destination or output, ranges, accuracy and tolerances, units of measure, timing, display formats and organization, and data formats. The interfaces in this section are specified by documenting: the name and description of each scheme, source or input, destination or output, ranges, accuracy and tolerances, units of measure, timing, display formats and organization, and data formats.</w:t>
       </w:r>
       <w:r>
         <w:rPr>
@@ -6849,7 +7297,16 @@
           <w:sz w:val="24"/>
           <w:szCs w:val="24"/>
         </w:rPr>
-        <w:t xml:space="preserve"> The button is activated when the user will click with the left click of the mouse within the bounds of the button. And thus, the action associated with it will be carried out.                                                   </w:t>
+        <w:t xml:space="preserve"> The button is activated when the user will click with the left click of the mouse within </w:t>
+      </w:r>
+      <w:r>
+        <w:rPr>
+          <w:color w:val="000000"/>
+          <w:sz w:val="24"/>
+          <w:szCs w:val="24"/>
+        </w:rPr>
+        <w:lastRenderedPageBreak/>
+        <w:t>the bounds of the button. And thus, the action associated with it will be carried out.                                                   </w:t>
       </w:r>
       <w:r>
         <w:rPr>
@@ -7231,7 +7688,6 @@
           <w:sz w:val="28"/>
           <w:szCs w:val="28"/>
         </w:rPr>
-        <w:lastRenderedPageBreak/>
         <w:t>Hardware interface</w:t>
       </w:r>
     </w:p>
@@ -7477,6 +7933,7 @@
           <w:sz w:val="24"/>
           <w:szCs w:val="24"/>
         </w:rPr>
+        <w:lastRenderedPageBreak/>
         <w:t>The hospital can reduce patient’s waiting time and overcrowding at ER’s</w:t>
       </w:r>
     </w:p>
@@ -8082,7 +8539,6 @@
           <w:sz w:val="24"/>
           <w:szCs w:val="24"/>
         </w:rPr>
-        <w:lastRenderedPageBreak/>
         <w:t>Patient age</w:t>
       </w:r>
     </w:p>
@@ -8802,7 +9258,6 @@
           <w:sz w:val="24"/>
           <w:szCs w:val="24"/>
         </w:rPr>
-        <w:lastRenderedPageBreak/>
         <w:t>The android phone does not have any restriction and can be used by anyone in case of emergency</w:t>
       </w:r>
     </w:p>
@@ -9328,7 +9783,6 @@
           <w:sz w:val="28"/>
           <w:szCs w:val="28"/>
         </w:rPr>
-        <w:lastRenderedPageBreak/>
         <w:t>Features</w:t>
       </w:r>
     </w:p>
@@ -9546,6 +10000,7 @@
           <w:sz w:val="24"/>
           <w:szCs w:val="24"/>
         </w:rPr>
+        <w:lastRenderedPageBreak/>
         <w:t>The website will be helpful in reducing the patient’s waiting time and overcrowding at ER’s</w:t>
       </w:r>
     </w:p>
@@ -9888,7 +10343,6 @@
         <w:rPr>
           <w:color w:val="000000"/>
         </w:rPr>
-        <w:lastRenderedPageBreak/>
         <w:t>The Structured Query Language (SQL) is a very popular database language, and its standardization makes it quite easy to store, update and access data. One of the most powerful SQL servers out there is called MySQL and surprisingly enough, its free.</w:t>
       </w:r>
     </w:p>
@@ -10071,6 +10525,7 @@
           <w:sz w:val="28"/>
           <w:szCs w:val="28"/>
         </w:rPr>
+        <w:lastRenderedPageBreak/>
         <w:t>Android</w:t>
       </w:r>
     </w:p>
@@ -10399,92 +10854,82 @@
           <w:szCs w:val="28"/>
         </w:rPr>
       </w:pPr>
-      <w:bookmarkStart w:id="0" w:name="_GoBack"/>
-      <w:bookmarkEnd w:id="0"/>
     </w:p>
     <w:p>
       <w:pPr>
         <w:pStyle w:val="ListParagraph"/>
         <w:numPr>
           <w:ilvl w:val="0"/>
-          <w:numId w:val="38"/>
-        </w:numPr>
-        <w:rPr>
-          <w:rFonts w:ascii="Times New Roman" w:hAnsi="Times New Roman" w:cs="Times New Roman"/>
-          <w:b/>
-          <w:sz w:val="28"/>
-          <w:szCs w:val="28"/>
-        </w:rPr>
-      </w:pPr>
-      <w:r>
-        <w:rPr>
-          <w:rFonts w:ascii="Times New Roman" w:hAnsi="Times New Roman" w:cs="Times New Roman"/>
-          <w:b/>
+          <w:numId w:val="37"/>
+        </w:numPr>
+        <w:rPr>
+          <w:rFonts w:ascii="Times New Roman" w:hAnsi="Times New Roman" w:cs="Times New Roman"/>
+          <w:b/>
+          <w:sz w:val="28"/>
+          <w:szCs w:val="28"/>
+        </w:rPr>
+      </w:pPr>
+      <w:r>
+        <w:rPr>
+          <w:rFonts w:ascii="Times New Roman" w:hAnsi="Times New Roman" w:cs="Times New Roman"/>
+          <w:b/>
+          <w:sz w:val="28"/>
+          <w:szCs w:val="28"/>
+        </w:rPr>
+        <w:t xml:space="preserve">Patient </w:t>
+      </w:r>
+      <w:r>
+        <w:rPr>
+          <w:rFonts w:ascii="Times New Roman" w:hAnsi="Times New Roman" w:cs="Times New Roman"/>
+          <w:b/>
+          <w:sz w:val="28"/>
+          <w:szCs w:val="28"/>
+        </w:rPr>
+        <w:t>Login</w:t>
+      </w:r>
+      <w:r>
+        <w:rPr>
+          <w:rFonts w:ascii="Times New Roman" w:hAnsi="Times New Roman" w:cs="Times New Roman"/>
+          <w:b/>
+          <w:sz w:val="28"/>
+          <w:szCs w:val="28"/>
+        </w:rPr>
+        <w:t xml:space="preserve"> Module</w:t>
+      </w:r>
+    </w:p>
+    <w:p>
+      <w:pPr>
+        <w:pStyle w:val="ListParagraph"/>
+        <w:ind w:left="2160"/>
+        <w:rPr>
+          <w:rFonts w:ascii="Times New Roman" w:hAnsi="Times New Roman" w:cs="Times New Roman"/>
+          <w:b/>
+          <w:sz w:val="28"/>
+          <w:szCs w:val="28"/>
+        </w:rPr>
+      </w:pPr>
+      <w:r>
+        <w:rPr>
+          <w:rFonts w:ascii="Times New Roman" w:hAnsi="Times New Roman" w:cs="Times New Roman"/>
+          <w:b/>
+          <w:noProof/>
           <w:sz w:val="28"/>
           <w:szCs w:val="28"/>
         </w:rPr>
         <w:lastRenderedPageBreak/>
-        <w:t xml:space="preserve">Patient </w:t>
-      </w:r>
-      <w:r>
-        <w:rPr>
-          <w:rFonts w:ascii="Times New Roman" w:hAnsi="Times New Roman" w:cs="Times New Roman"/>
-          <w:b/>
-          <w:sz w:val="28"/>
-          <w:szCs w:val="28"/>
-        </w:rPr>
-        <w:t>Login</w:t>
-      </w:r>
-      <w:r>
-        <w:rPr>
-          <w:rFonts w:ascii="Times New Roman" w:hAnsi="Times New Roman" w:cs="Times New Roman"/>
-          <w:b/>
-          <w:sz w:val="28"/>
-          <w:szCs w:val="28"/>
-        </w:rPr>
-        <w:t xml:space="preserve"> Module</w:t>
-      </w:r>
-    </w:p>
-    <w:p>
-      <w:pPr>
-        <w:pStyle w:val="ListParagraph"/>
-        <w:ind w:left="2160"/>
-        <w:rPr>
-          <w:rFonts w:ascii="Times New Roman" w:hAnsi="Times New Roman" w:cs="Times New Roman"/>
-          <w:b/>
-          <w:sz w:val="28"/>
-          <w:szCs w:val="28"/>
-        </w:rPr>
-      </w:pPr>
-    </w:p>
-    <w:p>
-      <w:pPr>
-        <w:pStyle w:val="ListParagraph"/>
-        <w:ind w:left="1800"/>
-        <w:rPr>
-          <w:rFonts w:ascii="Times New Roman" w:hAnsi="Times New Roman" w:cs="Times New Roman"/>
-          <w:b/>
-          <w:sz w:val="28"/>
-          <w:szCs w:val="28"/>
-        </w:rPr>
-      </w:pPr>
-      <w:r>
-        <w:rPr>
-          <w:noProof/>
-        </w:rPr>
         <w:drawing>
-          <wp:anchor distT="0" distB="0" distL="114300" distR="114300" simplePos="0" relativeHeight="251661312" behindDoc="0" locked="0" layoutInCell="1" allowOverlap="1" wp14:anchorId="3B558034" wp14:editId="71E41B79">
+          <wp:anchor distT="0" distB="0" distL="114300" distR="114300" simplePos="0" relativeHeight="251676672" behindDoc="0" locked="0" layoutInCell="1" allowOverlap="1" wp14:anchorId="1F96E4F3" wp14:editId="503F6931">
             <wp:simplePos x="0" y="0"/>
             <wp:positionH relativeFrom="margin">
-              <wp:posOffset>-338455</wp:posOffset>
+              <wp:align>right</wp:align>
             </wp:positionH>
             <wp:positionV relativeFrom="paragraph">
-              <wp:posOffset>276225</wp:posOffset>
+              <wp:posOffset>241300</wp:posOffset>
             </wp:positionV>
-            <wp:extent cx="6857365" cy="6271260"/>
-            <wp:effectExtent l="0" t="0" r="635" b="0"/>
-            <wp:wrapTopAndBottom/>
-            <wp:docPr id="2" name="Picture 2"/>
+            <wp:extent cx="6188710" cy="5461635"/>
+            <wp:effectExtent l="0" t="0" r="2540" b="5715"/>
+            <wp:wrapSquare wrapText="bothSides"/>
+            <wp:docPr id="17" name="Picture 17"/>
             <wp:cNvGraphicFramePr>
               <a:graphicFrameLocks xmlns:a="http://schemas.openxmlformats.org/drawingml/2006/main" noChangeAspect="1"/>
             </wp:cNvGraphicFramePr>
@@ -10492,10 +10937,8 @@
               <a:graphicData uri="http://schemas.openxmlformats.org/drawingml/2006/picture">
                 <pic:pic xmlns:pic="http://schemas.openxmlformats.org/drawingml/2006/picture">
                   <pic:nvPicPr>
-                    <pic:cNvPr id="0" name="Picture 1"/>
-                    <pic:cNvPicPr>
-                      <a:picLocks noChangeAspect="1" noChangeArrowheads="1"/>
-                    </pic:cNvPicPr>
+                    <pic:cNvPr id="17" name="1.png"/>
+                    <pic:cNvPicPr/>
                   </pic:nvPicPr>
                   <pic:blipFill>
                     <a:blip r:embed="rId10">
@@ -10505,33 +10948,22 @@
                         </a:ext>
                       </a:extLst>
                     </a:blip>
-                    <a:srcRect/>
                     <a:stretch>
                       <a:fillRect/>
                     </a:stretch>
                   </pic:blipFill>
-                  <pic:spPr bwMode="auto">
+                  <pic:spPr>
                     <a:xfrm>
                       <a:off x="0" y="0"/>
-                      <a:ext cx="6857365" cy="6271260"/>
+                      <a:ext cx="6188710" cy="5461635"/>
                     </a:xfrm>
                     <a:prstGeom prst="rect">
                       <a:avLst/>
                     </a:prstGeom>
-                    <a:noFill/>
-                    <a:ln>
-                      <a:noFill/>
-                    </a:ln>
                   </pic:spPr>
                 </pic:pic>
               </a:graphicData>
             </a:graphic>
-            <wp14:sizeRelH relativeFrom="margin">
-              <wp14:pctWidth>0</wp14:pctWidth>
-            </wp14:sizeRelH>
-            <wp14:sizeRelV relativeFrom="margin">
-              <wp14:pctHeight>0</wp14:pctHeight>
-            </wp14:sizeRelV>
           </wp:anchor>
         </w:drawing>
       </w:r>
@@ -10539,35 +10971,215 @@
     <w:p>
       <w:pPr>
         <w:pStyle w:val="ListParagraph"/>
+        <w:ind w:left="1800"/>
+        <w:rPr>
+          <w:rFonts w:ascii="Times New Roman" w:hAnsi="Times New Roman" w:cs="Times New Roman"/>
+          <w:b/>
+          <w:sz w:val="28"/>
+          <w:szCs w:val="28"/>
+        </w:rPr>
+      </w:pPr>
+    </w:p>
+    <w:p>
+      <w:pPr>
+        <w:pStyle w:val="ListParagraph"/>
+        <w:ind w:left="1800"/>
+        <w:rPr>
+          <w:rFonts w:ascii="Times New Roman" w:hAnsi="Times New Roman" w:cs="Times New Roman"/>
+          <w:b/>
+          <w:sz w:val="28"/>
+          <w:szCs w:val="28"/>
+        </w:rPr>
+      </w:pPr>
+    </w:p>
+    <w:p>
+      <w:pPr>
+        <w:pStyle w:val="ListParagraph"/>
+        <w:ind w:left="1800"/>
+        <w:rPr>
+          <w:rFonts w:ascii="Times New Roman" w:hAnsi="Times New Roman" w:cs="Times New Roman"/>
+          <w:b/>
+          <w:sz w:val="28"/>
+          <w:szCs w:val="28"/>
+        </w:rPr>
+      </w:pPr>
+    </w:p>
+    <w:p>
+      <w:pPr>
+        <w:pStyle w:val="ListParagraph"/>
+        <w:ind w:left="1800"/>
+        <w:rPr>
+          <w:rFonts w:ascii="Times New Roman" w:hAnsi="Times New Roman" w:cs="Times New Roman"/>
+          <w:b/>
+          <w:sz w:val="28"/>
+          <w:szCs w:val="28"/>
+        </w:rPr>
+      </w:pPr>
+    </w:p>
+    <w:p>
+      <w:pPr>
+        <w:pStyle w:val="ListParagraph"/>
+        <w:ind w:left="1800"/>
+        <w:rPr>
+          <w:rFonts w:ascii="Times New Roman" w:hAnsi="Times New Roman" w:cs="Times New Roman"/>
+          <w:b/>
+          <w:sz w:val="28"/>
+          <w:szCs w:val="28"/>
+        </w:rPr>
+      </w:pPr>
+    </w:p>
+    <w:p>
+      <w:pPr>
+        <w:pStyle w:val="ListParagraph"/>
+        <w:ind w:left="1800"/>
+        <w:rPr>
+          <w:rFonts w:ascii="Times New Roman" w:hAnsi="Times New Roman" w:cs="Times New Roman"/>
+          <w:b/>
+          <w:sz w:val="28"/>
+          <w:szCs w:val="28"/>
+        </w:rPr>
+      </w:pPr>
+    </w:p>
+    <w:p>
+      <w:pPr>
+        <w:pStyle w:val="ListParagraph"/>
+        <w:ind w:left="1800"/>
+        <w:rPr>
+          <w:rFonts w:ascii="Times New Roman" w:hAnsi="Times New Roman" w:cs="Times New Roman"/>
+          <w:b/>
+          <w:sz w:val="28"/>
+          <w:szCs w:val="28"/>
+        </w:rPr>
+      </w:pPr>
+    </w:p>
+    <w:p>
+      <w:pPr>
+        <w:pStyle w:val="ListParagraph"/>
+        <w:ind w:left="1800"/>
+        <w:rPr>
+          <w:rFonts w:ascii="Times New Roman" w:hAnsi="Times New Roman" w:cs="Times New Roman"/>
+          <w:b/>
+          <w:sz w:val="28"/>
+          <w:szCs w:val="28"/>
+        </w:rPr>
+      </w:pPr>
+    </w:p>
+    <w:p>
+      <w:pPr>
+        <w:pStyle w:val="ListParagraph"/>
+        <w:ind w:left="1800"/>
+        <w:rPr>
+          <w:rFonts w:ascii="Times New Roman" w:hAnsi="Times New Roman" w:cs="Times New Roman"/>
+          <w:b/>
+          <w:sz w:val="28"/>
+          <w:szCs w:val="28"/>
+        </w:rPr>
+      </w:pPr>
+    </w:p>
+    <w:p>
+      <w:pPr>
+        <w:pStyle w:val="ListParagraph"/>
+        <w:ind w:left="1800"/>
+        <w:rPr>
+          <w:rFonts w:ascii="Times New Roman" w:hAnsi="Times New Roman" w:cs="Times New Roman"/>
+          <w:b/>
+          <w:sz w:val="28"/>
+          <w:szCs w:val="28"/>
+        </w:rPr>
+      </w:pPr>
+    </w:p>
+    <w:p>
+      <w:pPr>
+        <w:pStyle w:val="ListParagraph"/>
+        <w:ind w:left="1800"/>
+        <w:rPr>
+          <w:rFonts w:ascii="Times New Roman" w:hAnsi="Times New Roman" w:cs="Times New Roman"/>
+          <w:b/>
+          <w:sz w:val="28"/>
+          <w:szCs w:val="28"/>
+        </w:rPr>
+      </w:pPr>
+    </w:p>
+    <w:p>
+      <w:pPr>
+        <w:pStyle w:val="ListParagraph"/>
+        <w:ind w:left="1800"/>
+        <w:rPr>
+          <w:rFonts w:ascii="Times New Roman" w:hAnsi="Times New Roman" w:cs="Times New Roman"/>
+          <w:b/>
+          <w:sz w:val="28"/>
+          <w:szCs w:val="28"/>
+        </w:rPr>
+      </w:pPr>
+    </w:p>
+    <w:p>
+      <w:pPr>
+        <w:pStyle w:val="ListParagraph"/>
         <w:numPr>
           <w:ilvl w:val="0"/>
-          <w:numId w:val="38"/>
-        </w:numPr>
-        <w:rPr>
-          <w:rFonts w:ascii="Times New Roman" w:hAnsi="Times New Roman" w:cs="Times New Roman"/>
-          <w:b/>
-          <w:sz w:val="28"/>
-          <w:szCs w:val="28"/>
-        </w:rPr>
-      </w:pPr>
-      <w:r>
-        <w:rPr>
+          <w:numId w:val="37"/>
+        </w:numPr>
+        <w:rPr>
+          <w:rFonts w:ascii="Times New Roman" w:hAnsi="Times New Roman" w:cs="Times New Roman"/>
+          <w:b/>
+          <w:sz w:val="28"/>
+          <w:szCs w:val="28"/>
+        </w:rPr>
+      </w:pPr>
+      <w:r>
+        <w:rPr>
+          <w:rFonts w:ascii="Times New Roman" w:hAnsi="Times New Roman" w:cs="Times New Roman"/>
+          <w:b/>
+          <w:sz w:val="28"/>
+          <w:szCs w:val="28"/>
+        </w:rPr>
+        <w:t>Reception module</w:t>
+      </w:r>
+    </w:p>
+    <w:p>
+      <w:pPr>
+        <w:pStyle w:val="ListParagraph"/>
+        <w:ind w:left="1500"/>
+        <w:rPr>
+          <w:rFonts w:ascii="Times New Roman" w:hAnsi="Times New Roman" w:cs="Times New Roman"/>
+          <w:b/>
+          <w:sz w:val="28"/>
+          <w:szCs w:val="28"/>
+        </w:rPr>
+      </w:pPr>
+    </w:p>
+    <w:p>
+      <w:pPr>
+        <w:pStyle w:val="ListParagraph"/>
+        <w:ind w:left="1500"/>
+        <w:rPr>
+          <w:rFonts w:ascii="Times New Roman" w:hAnsi="Times New Roman" w:cs="Times New Roman"/>
+          <w:b/>
+          <w:sz w:val="28"/>
+          <w:szCs w:val="28"/>
+        </w:rPr>
+      </w:pPr>
+      <w:r>
+        <w:rPr>
+          <w:rFonts w:ascii="Times New Roman" w:hAnsi="Times New Roman" w:cs="Times New Roman"/>
+          <w:b/>
           <w:noProof/>
-        </w:rPr>
-        <w:lastRenderedPageBreak/>
+          <w:sz w:val="28"/>
+          <w:szCs w:val="28"/>
+        </w:rPr>
         <w:drawing>
-          <wp:anchor distT="0" distB="0" distL="114300" distR="114300" simplePos="0" relativeHeight="251662336" behindDoc="0" locked="0" layoutInCell="1" allowOverlap="1" wp14:anchorId="70E0F159" wp14:editId="3CAAED85">
+          <wp:anchor distT="0" distB="0" distL="114300" distR="114300" simplePos="0" relativeHeight="251677696" behindDoc="0" locked="0" layoutInCell="1" allowOverlap="1" wp14:anchorId="57F43973" wp14:editId="2A32D46D">
             <wp:simplePos x="0" y="0"/>
-            <wp:positionH relativeFrom="page">
-              <wp:posOffset>39370</wp:posOffset>
+            <wp:positionH relativeFrom="margin">
+              <wp:align>right</wp:align>
             </wp:positionH>
             <wp:positionV relativeFrom="paragraph">
-              <wp:posOffset>347345</wp:posOffset>
+              <wp:posOffset>0</wp:posOffset>
             </wp:positionV>
-            <wp:extent cx="7444105" cy="8229600"/>
-            <wp:effectExtent l="0" t="0" r="4445" b="0"/>
-            <wp:wrapTopAndBottom/>
-            <wp:docPr id="3" name="Picture 3" descr="BPMN model of the Patient Reception ProcessÂ "/>
+            <wp:extent cx="6188710" cy="5794375"/>
+            <wp:effectExtent l="0" t="0" r="2540" b="0"/>
+            <wp:wrapSquare wrapText="bothSides"/>
+            <wp:docPr id="19" name="Picture 19"/>
             <wp:cNvGraphicFramePr>
               <a:graphicFrameLocks xmlns:a="http://schemas.openxmlformats.org/drawingml/2006/main" noChangeAspect="1"/>
             </wp:cNvGraphicFramePr>
@@ -10575,10 +11187,8 @@
               <a:graphicData uri="http://schemas.openxmlformats.org/drawingml/2006/picture">
                 <pic:pic xmlns:pic="http://schemas.openxmlformats.org/drawingml/2006/picture">
                   <pic:nvPicPr>
-                    <pic:cNvPr id="0" name="Picture 1" descr="BPMN model of the Patient Reception ProcessÂ "/>
-                    <pic:cNvPicPr>
-                      <a:picLocks noChangeAspect="1" noChangeArrowheads="1"/>
-                    </pic:cNvPicPr>
+                    <pic:cNvPr id="19" name="2.png"/>
+                    <pic:cNvPicPr/>
                   </pic:nvPicPr>
                   <pic:blipFill>
                     <a:blip r:embed="rId11">
@@ -10588,45 +11198,25 @@
                         </a:ext>
                       </a:extLst>
                     </a:blip>
-                    <a:srcRect/>
                     <a:stretch>
                       <a:fillRect/>
                     </a:stretch>
                   </pic:blipFill>
-                  <pic:spPr bwMode="auto">
+                  <pic:spPr>
                     <a:xfrm>
                       <a:off x="0" y="0"/>
-                      <a:ext cx="7444105" cy="8229600"/>
+                      <a:ext cx="6188710" cy="5794375"/>
                     </a:xfrm>
                     <a:prstGeom prst="rect">
                       <a:avLst/>
                     </a:prstGeom>
-                    <a:noFill/>
-                    <a:ln>
-                      <a:noFill/>
-                    </a:ln>
                   </pic:spPr>
                 </pic:pic>
               </a:graphicData>
             </a:graphic>
-            <wp14:sizeRelH relativeFrom="margin">
-              <wp14:pctWidth>0</wp14:pctWidth>
-            </wp14:sizeRelH>
-            <wp14:sizeRelV relativeFrom="margin">
-              <wp14:pctHeight>0</wp14:pctHeight>
-            </wp14:sizeRelV>
           </wp:anchor>
         </w:drawing>
       </w:r>
-      <w:r>
-        <w:rPr>
-          <w:rFonts w:ascii="Times New Roman" w:hAnsi="Times New Roman" w:cs="Times New Roman"/>
-          <w:b/>
-          <w:sz w:val="28"/>
-          <w:szCs w:val="28"/>
-        </w:rPr>
-        <w:t>Reception module</w:t>
-      </w:r>
     </w:p>
     <w:p>
       <w:pPr>
@@ -10643,25 +11233,132 @@
     <w:p>
       <w:pPr>
         <w:pStyle w:val="ListParagraph"/>
+        <w:ind w:left="1800"/>
+        <w:rPr>
+          <w:rFonts w:ascii="Times New Roman" w:hAnsi="Times New Roman" w:cs="Times New Roman"/>
+          <w:b/>
+          <w:sz w:val="28"/>
+          <w:szCs w:val="28"/>
+        </w:rPr>
+      </w:pPr>
+    </w:p>
+    <w:p>
+      <w:pPr>
+        <w:pStyle w:val="ListParagraph"/>
+        <w:ind w:left="1800"/>
+        <w:rPr>
+          <w:rFonts w:ascii="Times New Roman" w:hAnsi="Times New Roman" w:cs="Times New Roman"/>
+          <w:b/>
+          <w:sz w:val="28"/>
+          <w:szCs w:val="28"/>
+        </w:rPr>
+      </w:pPr>
+    </w:p>
+    <w:p>
+      <w:pPr>
+        <w:pStyle w:val="ListParagraph"/>
+        <w:ind w:left="1800"/>
+        <w:rPr>
+          <w:rFonts w:ascii="Times New Roman" w:hAnsi="Times New Roman" w:cs="Times New Roman"/>
+          <w:b/>
+          <w:sz w:val="28"/>
+          <w:szCs w:val="28"/>
+        </w:rPr>
+      </w:pPr>
+    </w:p>
+    <w:p>
+      <w:pPr>
+        <w:pStyle w:val="ListParagraph"/>
+        <w:ind w:left="1800"/>
+        <w:rPr>
+          <w:rFonts w:ascii="Times New Roman" w:hAnsi="Times New Roman" w:cs="Times New Roman"/>
+          <w:b/>
+          <w:sz w:val="28"/>
+          <w:szCs w:val="28"/>
+        </w:rPr>
+      </w:pPr>
+    </w:p>
+    <w:p>
+      <w:pPr>
+        <w:pStyle w:val="ListParagraph"/>
+        <w:ind w:left="1800"/>
+        <w:rPr>
+          <w:rFonts w:ascii="Times New Roman" w:hAnsi="Times New Roman" w:cs="Times New Roman"/>
+          <w:b/>
+          <w:sz w:val="28"/>
+          <w:szCs w:val="28"/>
+        </w:rPr>
+      </w:pPr>
+    </w:p>
+    <w:p>
+      <w:pPr>
+        <w:pStyle w:val="ListParagraph"/>
+        <w:ind w:left="1800"/>
+        <w:rPr>
+          <w:rFonts w:ascii="Times New Roman" w:hAnsi="Times New Roman" w:cs="Times New Roman"/>
+          <w:b/>
+          <w:sz w:val="28"/>
+          <w:szCs w:val="28"/>
+        </w:rPr>
+      </w:pPr>
+    </w:p>
+    <w:p>
+      <w:pPr>
+        <w:pStyle w:val="ListParagraph"/>
+        <w:ind w:left="1800"/>
+        <w:rPr>
+          <w:rFonts w:ascii="Times New Roman" w:hAnsi="Times New Roman" w:cs="Times New Roman"/>
+          <w:b/>
+          <w:sz w:val="28"/>
+          <w:szCs w:val="28"/>
+        </w:rPr>
+      </w:pPr>
+    </w:p>
+    <w:p>
+      <w:pPr>
+        <w:pStyle w:val="ListParagraph"/>
+        <w:ind w:left="1800"/>
+        <w:rPr>
+          <w:rFonts w:ascii="Times New Roman" w:hAnsi="Times New Roman" w:cs="Times New Roman"/>
+          <w:b/>
+          <w:sz w:val="28"/>
+          <w:szCs w:val="28"/>
+        </w:rPr>
+      </w:pPr>
+    </w:p>
+    <w:p>
+      <w:pPr>
+        <w:pStyle w:val="ListParagraph"/>
+        <w:ind w:left="1800"/>
+        <w:rPr>
+          <w:rFonts w:ascii="Times New Roman" w:hAnsi="Times New Roman" w:cs="Times New Roman"/>
+          <w:b/>
+          <w:sz w:val="28"/>
+          <w:szCs w:val="28"/>
+        </w:rPr>
+      </w:pPr>
+    </w:p>
+    <w:p>
+      <w:pPr>
+        <w:pStyle w:val="ListParagraph"/>
         <w:numPr>
           <w:ilvl w:val="0"/>
-          <w:numId w:val="38"/>
-        </w:numPr>
-        <w:rPr>
-          <w:rFonts w:ascii="Times New Roman" w:hAnsi="Times New Roman" w:cs="Times New Roman"/>
-          <w:b/>
-          <w:sz w:val="28"/>
-          <w:szCs w:val="28"/>
-        </w:rPr>
-      </w:pPr>
-      <w:r>
-        <w:rPr>
-          <w:rFonts w:ascii="Times New Roman" w:hAnsi="Times New Roman" w:cs="Times New Roman"/>
-          <w:b/>
-          <w:sz w:val="28"/>
-          <w:szCs w:val="28"/>
-        </w:rPr>
-        <w:lastRenderedPageBreak/>
+          <w:numId w:val="37"/>
+        </w:numPr>
+        <w:rPr>
+          <w:rFonts w:ascii="Times New Roman" w:hAnsi="Times New Roman" w:cs="Times New Roman"/>
+          <w:b/>
+          <w:sz w:val="28"/>
+          <w:szCs w:val="28"/>
+        </w:rPr>
+      </w:pPr>
+      <w:r>
+        <w:rPr>
+          <w:rFonts w:ascii="Times New Roman" w:hAnsi="Times New Roman" w:cs="Times New Roman"/>
+          <w:b/>
+          <w:sz w:val="28"/>
+          <w:szCs w:val="28"/>
+        </w:rPr>
         <w:t>Appointment Module</w:t>
       </w:r>
     </w:p>
@@ -10694,10 +11391,10 @@
           <w:szCs w:val="28"/>
         </w:rPr>
         <w:drawing>
-          <wp:inline distT="0" distB="0" distL="0" distR="0" wp14:anchorId="1C9884A5" wp14:editId="7608F057">
-            <wp:extent cx="6188710" cy="5171440"/>
-            <wp:effectExtent l="0" t="0" r="2540" b="0"/>
-            <wp:docPr id="7" name="Picture 7" descr="A screenshot of a cell phone&#10;&#10;Description automatically generated"/>
+          <wp:inline distT="0" distB="0" distL="0" distR="0" wp14:anchorId="1C374D03" wp14:editId="3C6B6A64">
+            <wp:extent cx="6188710" cy="2908300"/>
+            <wp:effectExtent l="0" t="0" r="2540" b="6350"/>
+            <wp:docPr id="22" name="Picture 22"/>
             <wp:cNvGraphicFramePr>
               <a:graphicFrameLocks xmlns:a="http://schemas.openxmlformats.org/drawingml/2006/main" noChangeAspect="1"/>
             </wp:cNvGraphicFramePr>
@@ -10705,7 +11402,7 @@
               <a:graphicData uri="http://schemas.openxmlformats.org/drawingml/2006/picture">
                 <pic:pic xmlns:pic="http://schemas.openxmlformats.org/drawingml/2006/picture">
                   <pic:nvPicPr>
-                    <pic:cNvPr id="7" name="appointmentbpnm.jpg"/>
+                    <pic:cNvPr id="22" name="5.png"/>
                     <pic:cNvPicPr/>
                   </pic:nvPicPr>
                   <pic:blipFill>
@@ -10723,7 +11420,7 @@
                   <pic:spPr>
                     <a:xfrm>
                       <a:off x="0" y="0"/>
-                      <a:ext cx="6188710" cy="5171440"/>
+                      <a:ext cx="6188710" cy="2908300"/>
                     </a:xfrm>
                     <a:prstGeom prst="rect">
                       <a:avLst/>
@@ -10768,76 +11465,25 @@
     </w:p>
     <w:p>
       <w:pPr>
-        <w:rPr>
-          <w:rFonts w:ascii="Times New Roman" w:hAnsi="Times New Roman" w:cs="Times New Roman"/>
-          <w:b/>
-          <w:sz w:val="28"/>
-          <w:szCs w:val="28"/>
-        </w:rPr>
-      </w:pPr>
-    </w:p>
-    <w:p>
-      <w:pPr>
-        <w:rPr>
-          <w:rFonts w:ascii="Times New Roman" w:hAnsi="Times New Roman" w:cs="Times New Roman"/>
-          <w:b/>
-          <w:sz w:val="28"/>
-          <w:szCs w:val="28"/>
-        </w:rPr>
-      </w:pPr>
-    </w:p>
-    <w:p>
-      <w:pPr>
-        <w:rPr>
-          <w:rFonts w:ascii="Times New Roman" w:hAnsi="Times New Roman" w:cs="Times New Roman"/>
-          <w:b/>
-          <w:sz w:val="28"/>
-          <w:szCs w:val="28"/>
-        </w:rPr>
-      </w:pPr>
-    </w:p>
-    <w:p>
-      <w:pPr>
-        <w:rPr>
-          <w:rFonts w:ascii="Times New Roman" w:hAnsi="Times New Roman" w:cs="Times New Roman"/>
-          <w:b/>
-          <w:sz w:val="28"/>
-          <w:szCs w:val="28"/>
-        </w:rPr>
-      </w:pPr>
-    </w:p>
-    <w:p>
-      <w:pPr>
-        <w:rPr>
-          <w:rFonts w:ascii="Times New Roman" w:hAnsi="Times New Roman" w:cs="Times New Roman"/>
-          <w:b/>
-          <w:sz w:val="28"/>
-          <w:szCs w:val="28"/>
-        </w:rPr>
-      </w:pPr>
-    </w:p>
-    <w:p>
-      <w:pPr>
         <w:pStyle w:val="ListParagraph"/>
         <w:numPr>
           <w:ilvl w:val="0"/>
-          <w:numId w:val="38"/>
-        </w:numPr>
-        <w:rPr>
-          <w:rFonts w:ascii="Times New Roman" w:hAnsi="Times New Roman" w:cs="Times New Roman"/>
-          <w:b/>
-          <w:sz w:val="28"/>
-          <w:szCs w:val="28"/>
-        </w:rPr>
-      </w:pPr>
-      <w:r>
-        <w:rPr>
-          <w:rFonts w:ascii="Times New Roman" w:hAnsi="Times New Roman" w:cs="Times New Roman"/>
-          <w:b/>
-          <w:sz w:val="28"/>
-          <w:szCs w:val="28"/>
-        </w:rPr>
-        <w:lastRenderedPageBreak/>
+          <w:numId w:val="37"/>
+        </w:numPr>
+        <w:rPr>
+          <w:rFonts w:ascii="Times New Roman" w:hAnsi="Times New Roman" w:cs="Times New Roman"/>
+          <w:b/>
+          <w:sz w:val="28"/>
+          <w:szCs w:val="28"/>
+        </w:rPr>
+      </w:pPr>
+      <w:r>
+        <w:rPr>
+          <w:rFonts w:ascii="Times New Roman" w:hAnsi="Times New Roman" w:cs="Times New Roman"/>
+          <w:b/>
+          <w:sz w:val="28"/>
+          <w:szCs w:val="28"/>
+        </w:rPr>
         <w:t>In-patient Module</w:t>
       </w:r>
     </w:p>
@@ -10859,10 +11505,10 @@
           <w:szCs w:val="28"/>
         </w:rPr>
         <w:drawing>
-          <wp:inline distT="0" distB="0" distL="0" distR="0" wp14:anchorId="311B902B" wp14:editId="3C37C3D8">
-            <wp:extent cx="6188710" cy="4517390"/>
+          <wp:inline distT="0" distB="0" distL="0" distR="0" wp14:anchorId="31FE6979" wp14:editId="7A01E823">
+            <wp:extent cx="6188710" cy="2957195"/>
             <wp:effectExtent l="0" t="0" r="2540" b="0"/>
-            <wp:docPr id="8" name="Picture 8" descr="A screenshot of a cell phone&#10;&#10;Description automatically generated"/>
+            <wp:docPr id="21" name="Picture 21"/>
             <wp:cNvGraphicFramePr>
               <a:graphicFrameLocks xmlns:a="http://schemas.openxmlformats.org/drawingml/2006/main" noChangeAspect="1"/>
             </wp:cNvGraphicFramePr>
@@ -10870,7 +11516,7 @@
               <a:graphicData uri="http://schemas.openxmlformats.org/drawingml/2006/picture">
                 <pic:pic xmlns:pic="http://schemas.openxmlformats.org/drawingml/2006/picture">
                   <pic:nvPicPr>
-                    <pic:cNvPr id="8" name="admissionbpnm.jpg"/>
+                    <pic:cNvPr id="21" name="3.png"/>
                     <pic:cNvPicPr/>
                   </pic:nvPicPr>
                   <pic:blipFill>
@@ -10888,7 +11534,7 @@
                   <pic:spPr>
                     <a:xfrm>
                       <a:off x="0" y="0"/>
-                      <a:ext cx="6188710" cy="4517390"/>
+                      <a:ext cx="6188710" cy="2957195"/>
                     </a:xfrm>
                     <a:prstGeom prst="rect">
                       <a:avLst/>
@@ -10923,147 +11569,40 @@
     </w:p>
     <w:p>
       <w:pPr>
-        <w:rPr>
-          <w:rFonts w:ascii="Times New Roman" w:hAnsi="Times New Roman" w:cs="Times New Roman"/>
-          <w:b/>
-          <w:sz w:val="28"/>
-          <w:szCs w:val="28"/>
-        </w:rPr>
-      </w:pPr>
-    </w:p>
-    <w:p>
-      <w:pPr>
-        <w:rPr>
-          <w:rFonts w:ascii="Times New Roman" w:hAnsi="Times New Roman" w:cs="Times New Roman"/>
-          <w:b/>
-          <w:sz w:val="28"/>
-          <w:szCs w:val="28"/>
-        </w:rPr>
-      </w:pPr>
-    </w:p>
-    <w:p>
-      <w:pPr>
-        <w:rPr>
-          <w:rFonts w:ascii="Times New Roman" w:hAnsi="Times New Roman" w:cs="Times New Roman"/>
-          <w:b/>
-          <w:sz w:val="28"/>
-          <w:szCs w:val="28"/>
-        </w:rPr>
-      </w:pPr>
-    </w:p>
-    <w:p>
-      <w:pPr>
-        <w:rPr>
-          <w:rFonts w:ascii="Times New Roman" w:hAnsi="Times New Roman" w:cs="Times New Roman"/>
-          <w:b/>
-          <w:sz w:val="28"/>
-          <w:szCs w:val="28"/>
-        </w:rPr>
-      </w:pPr>
-    </w:p>
-    <w:p>
-      <w:pPr>
-        <w:rPr>
-          <w:rFonts w:ascii="Times New Roman" w:hAnsi="Times New Roman" w:cs="Times New Roman"/>
-          <w:b/>
-          <w:sz w:val="28"/>
-          <w:szCs w:val="28"/>
-        </w:rPr>
-      </w:pPr>
-    </w:p>
-    <w:p>
-      <w:pPr>
-        <w:rPr>
-          <w:rFonts w:ascii="Times New Roman" w:hAnsi="Times New Roman" w:cs="Times New Roman"/>
-          <w:b/>
-          <w:sz w:val="28"/>
-          <w:szCs w:val="28"/>
-        </w:rPr>
-      </w:pPr>
-    </w:p>
-    <w:p>
-      <w:pPr>
-        <w:rPr>
-          <w:rFonts w:ascii="Times New Roman" w:hAnsi="Times New Roman" w:cs="Times New Roman"/>
-          <w:b/>
-          <w:sz w:val="28"/>
-          <w:szCs w:val="28"/>
-        </w:rPr>
-      </w:pPr>
-    </w:p>
-    <w:p>
-      <w:pPr>
-        <w:rPr>
-          <w:rFonts w:ascii="Times New Roman" w:hAnsi="Times New Roman" w:cs="Times New Roman"/>
-          <w:b/>
-          <w:sz w:val="28"/>
-          <w:szCs w:val="28"/>
-        </w:rPr>
-      </w:pPr>
-    </w:p>
-    <w:p>
-      <w:pPr>
-        <w:rPr>
-          <w:rFonts w:ascii="Times New Roman" w:hAnsi="Times New Roman" w:cs="Times New Roman"/>
-          <w:b/>
-          <w:sz w:val="28"/>
-          <w:szCs w:val="28"/>
-        </w:rPr>
-      </w:pPr>
-    </w:p>
-    <w:p>
-      <w:pPr>
         <w:pStyle w:val="ListParagraph"/>
         <w:numPr>
           <w:ilvl w:val="0"/>
-          <w:numId w:val="38"/>
-        </w:numPr>
-        <w:rPr>
-          <w:rFonts w:ascii="Times New Roman" w:hAnsi="Times New Roman" w:cs="Times New Roman"/>
-          <w:b/>
-          <w:sz w:val="28"/>
-          <w:szCs w:val="28"/>
-        </w:rPr>
-      </w:pPr>
-      <w:r>
-        <w:rPr>
-          <w:rFonts w:ascii="Times New Roman" w:hAnsi="Times New Roman" w:cs="Times New Roman"/>
-          <w:b/>
+          <w:numId w:val="37"/>
+        </w:numPr>
+        <w:rPr>
+          <w:rFonts w:ascii="Times New Roman" w:hAnsi="Times New Roman" w:cs="Times New Roman"/>
+          <w:b/>
+          <w:sz w:val="28"/>
+          <w:szCs w:val="28"/>
+        </w:rPr>
+      </w:pPr>
+      <w:r>
+        <w:rPr>
+          <w:rFonts w:ascii="Times New Roman" w:hAnsi="Times New Roman" w:cs="Times New Roman"/>
+          <w:b/>
+          <w:noProof/>
           <w:sz w:val="28"/>
           <w:szCs w:val="28"/>
         </w:rPr>
         <w:lastRenderedPageBreak/>
-        <w:t>Checking Bed Availability Module</w:t>
-      </w:r>
-    </w:p>
-    <w:p>
-      <w:pPr>
-        <w:pStyle w:val="ListParagraph"/>
-        <w:ind w:left="1500"/>
-        <w:rPr>
-          <w:rFonts w:ascii="Times New Roman" w:hAnsi="Times New Roman" w:cs="Times New Roman"/>
-          <w:b/>
-          <w:sz w:val="28"/>
-          <w:szCs w:val="28"/>
-        </w:rPr>
-      </w:pPr>
-      <w:r>
-        <w:rPr>
-          <w:noProof/>
-        </w:rPr>
         <w:drawing>
-          <wp:anchor distT="0" distB="0" distL="114300" distR="114300" simplePos="0" relativeHeight="251667456" behindDoc="0" locked="0" layoutInCell="1" allowOverlap="1" wp14:anchorId="5CA0FDA2" wp14:editId="2167AEB8">
+          <wp:anchor distT="0" distB="0" distL="114300" distR="114300" simplePos="0" relativeHeight="251678720" behindDoc="0" locked="0" layoutInCell="1" allowOverlap="1" wp14:anchorId="1355AABD" wp14:editId="5A509C61">
             <wp:simplePos x="0" y="0"/>
             <wp:positionH relativeFrom="margin">
-              <wp:posOffset>-38100</wp:posOffset>
+              <wp:align>right</wp:align>
             </wp:positionH>
-            <wp:positionV relativeFrom="margin">
-              <wp:posOffset>731520</wp:posOffset>
+            <wp:positionV relativeFrom="paragraph">
+              <wp:posOffset>457200</wp:posOffset>
             </wp:positionV>
-            <wp:extent cx="6278880" cy="5242560"/>
-            <wp:effectExtent l="0" t="0" r="7620" b="0"/>
+            <wp:extent cx="6188710" cy="3990975"/>
+            <wp:effectExtent l="0" t="0" r="2540" b="9525"/>
             <wp:wrapSquare wrapText="bothSides"/>
-            <wp:docPr id="11" name="Picture 11"/>
+            <wp:docPr id="23" name="Picture 23"/>
             <wp:cNvGraphicFramePr>
               <a:graphicFrameLocks xmlns:a="http://schemas.openxmlformats.org/drawingml/2006/main" noChangeAspect="1"/>
             </wp:cNvGraphicFramePr>
@@ -11071,7 +11610,7 @@
               <a:graphicData uri="http://schemas.openxmlformats.org/drawingml/2006/picture">
                 <pic:pic xmlns:pic="http://schemas.openxmlformats.org/drawingml/2006/picture">
                   <pic:nvPicPr>
-                    <pic:cNvPr id="1" name=""/>
+                    <pic:cNvPr id="23" name="6.png"/>
                     <pic:cNvPicPr/>
                   </pic:nvPicPr>
                   <pic:blipFill>
@@ -11089,7 +11628,7 @@
                   <pic:spPr>
                     <a:xfrm>
                       <a:off x="0" y="0"/>
-                      <a:ext cx="6278880" cy="5242560"/>
+                      <a:ext cx="6188710" cy="3990975"/>
                     </a:xfrm>
                     <a:prstGeom prst="rect">
                       <a:avLst/>
@@ -11098,15 +11637,18 @@
                 </pic:pic>
               </a:graphicData>
             </a:graphic>
-            <wp14:sizeRelH relativeFrom="margin">
-              <wp14:pctWidth>0</wp14:pctWidth>
-            </wp14:sizeRelH>
-            <wp14:sizeRelV relativeFrom="margin">
-              <wp14:pctHeight>0</wp14:pctHeight>
-            </wp14:sizeRelV>
           </wp:anchor>
         </w:drawing>
       </w:r>
+      <w:r>
+        <w:rPr>
+          <w:rFonts w:ascii="Times New Roman" w:hAnsi="Times New Roman" w:cs="Times New Roman"/>
+          <w:b/>
+          <w:sz w:val="28"/>
+          <w:szCs w:val="28"/>
+        </w:rPr>
+        <w:t>Checking Bed Availability Module</w:t>
+      </w:r>
     </w:p>
     <w:p>
       <w:pPr>
@@ -11216,10 +11758,50 @@
     </w:p>
     <w:p>
       <w:pPr>
+        <w:jc w:val="center"/>
+        <w:rPr>
+          <w:rFonts w:ascii="Times New Roman" w:hAnsi="Times New Roman" w:cs="Times New Roman"/>
+          <w:sz w:val="24"/>
+          <w:szCs w:val="28"/>
+        </w:rPr>
+      </w:pPr>
+    </w:p>
+    <w:p>
+      <w:pPr>
+        <w:jc w:val="center"/>
+        <w:rPr>
+          <w:rFonts w:ascii="Times New Roman" w:hAnsi="Times New Roman" w:cs="Times New Roman"/>
+          <w:sz w:val="24"/>
+          <w:szCs w:val="28"/>
+        </w:rPr>
+      </w:pPr>
+    </w:p>
+    <w:p>
+      <w:pPr>
+        <w:jc w:val="center"/>
+        <w:rPr>
+          <w:rFonts w:ascii="Times New Roman" w:hAnsi="Times New Roman" w:cs="Times New Roman"/>
+          <w:sz w:val="24"/>
+          <w:szCs w:val="28"/>
+        </w:rPr>
+      </w:pPr>
+    </w:p>
+    <w:p>
+      <w:pPr>
+        <w:jc w:val="center"/>
+        <w:rPr>
+          <w:rFonts w:ascii="Times New Roman" w:hAnsi="Times New Roman" w:cs="Times New Roman"/>
+          <w:sz w:val="24"/>
+          <w:szCs w:val="28"/>
+        </w:rPr>
+      </w:pPr>
+    </w:p>
+    <w:p>
+      <w:pPr>
         <w:pStyle w:val="ListParagraph"/>
         <w:numPr>
           <w:ilvl w:val="0"/>
-          <w:numId w:val="38"/>
+          <w:numId w:val="37"/>
         </w:numPr>
         <w:rPr>
           <w:rFonts w:ascii="Times New Roman" w:hAnsi="Times New Roman" w:cs="Times New Roman"/>
@@ -11270,21 +11852,16 @@
       </w:pPr>
       <w:r>
         <w:rPr>
+          <w:rFonts w:ascii="Times New Roman" w:hAnsi="Times New Roman" w:cs="Times New Roman"/>
           <w:noProof/>
+          <w:sz w:val="24"/>
+          <w:szCs w:val="28"/>
         </w:rPr>
         <w:drawing>
-          <wp:anchor distT="0" distB="0" distL="114300" distR="114300" simplePos="0" relativeHeight="251669504" behindDoc="0" locked="0" layoutInCell="1" allowOverlap="1" wp14:anchorId="6A1AEB1D" wp14:editId="6824506B">
-            <wp:simplePos x="0" y="0"/>
-            <wp:positionH relativeFrom="margin">
-              <wp:posOffset>-266700</wp:posOffset>
-            </wp:positionH>
-            <wp:positionV relativeFrom="margin">
-              <wp:posOffset>830580</wp:posOffset>
-            </wp:positionV>
-            <wp:extent cx="6746240" cy="4983480"/>
-            <wp:effectExtent l="0" t="0" r="0" b="7620"/>
-            <wp:wrapSquare wrapText="bothSides"/>
-            <wp:docPr id="12" name="Picture 12"/>
+          <wp:inline distT="0" distB="0" distL="0" distR="0" wp14:anchorId="4633E5FC" wp14:editId="0D54AAEE">
+            <wp:extent cx="6188710" cy="3147695"/>
+            <wp:effectExtent l="0" t="0" r="2540" b="0"/>
+            <wp:docPr id="24" name="Picture 24"/>
             <wp:cNvGraphicFramePr>
               <a:graphicFrameLocks xmlns:a="http://schemas.openxmlformats.org/drawingml/2006/main" noChangeAspect="1"/>
             </wp:cNvGraphicFramePr>
@@ -11292,7 +11869,7 @@
               <a:graphicData uri="http://schemas.openxmlformats.org/drawingml/2006/picture">
                 <pic:pic xmlns:pic="http://schemas.openxmlformats.org/drawingml/2006/picture">
                   <pic:nvPicPr>
-                    <pic:cNvPr id="1" name=""/>
+                    <pic:cNvPr id="24" name="7.png"/>
                     <pic:cNvPicPr/>
                   </pic:nvPicPr>
                   <pic:blipFill>
@@ -11310,7 +11887,7 @@
                   <pic:spPr>
                     <a:xfrm>
                       <a:off x="0" y="0"/>
-                      <a:ext cx="6746240" cy="4983480"/>
+                      <a:ext cx="6188710" cy="3147695"/>
                     </a:xfrm>
                     <a:prstGeom prst="rect">
                       <a:avLst/>
@@ -11319,13 +11896,7 @@
                 </pic:pic>
               </a:graphicData>
             </a:graphic>
-            <wp14:sizeRelH relativeFrom="margin">
-              <wp14:pctWidth>0</wp14:pctWidth>
-            </wp14:sizeRelH>
-            <wp14:sizeRelV relativeFrom="margin">
-              <wp14:pctHeight>0</wp14:pctHeight>
-            </wp14:sizeRelV>
-          </wp:anchor>
+          </wp:inline>
         </w:drawing>
       </w:r>
     </w:p>
@@ -11429,6 +12000,271 @@
     </w:p>
     <w:p>
       <w:pPr>
+        <w:rPr>
+          <w:rFonts w:ascii="Times New Roman" w:hAnsi="Times New Roman" w:cs="Times New Roman"/>
+          <w:b/>
+          <w:sz w:val="28"/>
+          <w:szCs w:val="28"/>
+        </w:rPr>
+      </w:pPr>
+    </w:p>
+    <w:p>
+      <w:pPr>
+        <w:rPr>
+          <w:rFonts w:ascii="Times New Roman" w:hAnsi="Times New Roman" w:cs="Times New Roman"/>
+          <w:b/>
+          <w:sz w:val="28"/>
+          <w:szCs w:val="28"/>
+        </w:rPr>
+      </w:pPr>
+    </w:p>
+    <w:p>
+      <w:pPr>
+        <w:rPr>
+          <w:rFonts w:ascii="Times New Roman" w:hAnsi="Times New Roman" w:cs="Times New Roman"/>
+          <w:b/>
+          <w:sz w:val="28"/>
+          <w:szCs w:val="28"/>
+        </w:rPr>
+      </w:pPr>
+    </w:p>
+    <w:p>
+      <w:pPr>
+        <w:rPr>
+          <w:rFonts w:ascii="Times New Roman" w:hAnsi="Times New Roman" w:cs="Times New Roman"/>
+          <w:b/>
+          <w:sz w:val="28"/>
+          <w:szCs w:val="28"/>
+        </w:rPr>
+      </w:pPr>
+    </w:p>
+    <w:p>
+      <w:pPr>
+        <w:rPr>
+          <w:rFonts w:ascii="Times New Roman" w:hAnsi="Times New Roman" w:cs="Times New Roman"/>
+          <w:b/>
+          <w:sz w:val="28"/>
+          <w:szCs w:val="28"/>
+        </w:rPr>
+      </w:pPr>
+    </w:p>
+    <w:p>
+      <w:pPr>
+        <w:pStyle w:val="ListParagraph"/>
+        <w:numPr>
+          <w:ilvl w:val="0"/>
+          <w:numId w:val="37"/>
+        </w:numPr>
+        <w:rPr>
+          <w:rFonts w:ascii="Times New Roman" w:hAnsi="Times New Roman" w:cs="Times New Roman"/>
+          <w:b/>
+          <w:sz w:val="28"/>
+          <w:szCs w:val="28"/>
+        </w:rPr>
+      </w:pPr>
+      <w:r>
+        <w:rPr>
+          <w:rFonts w:ascii="Times New Roman" w:hAnsi="Times New Roman" w:cs="Times New Roman"/>
+          <w:b/>
+          <w:sz w:val="28"/>
+          <w:szCs w:val="28"/>
+        </w:rPr>
+        <w:lastRenderedPageBreak/>
+        <w:t>Doctor Module</w:t>
+      </w:r>
+    </w:p>
+    <w:p>
+      <w:pPr>
+        <w:rPr>
+          <w:rFonts w:ascii="Times New Roman" w:hAnsi="Times New Roman" w:cs="Times New Roman"/>
+          <w:b/>
+          <w:sz w:val="28"/>
+          <w:szCs w:val="28"/>
+        </w:rPr>
+      </w:pPr>
+      <w:r>
+        <w:rPr>
+          <w:rFonts w:ascii="Times New Roman" w:hAnsi="Times New Roman" w:cs="Times New Roman"/>
+          <w:b/>
+          <w:noProof/>
+          <w:sz w:val="28"/>
+          <w:szCs w:val="28"/>
+        </w:rPr>
+        <w:drawing>
+          <wp:inline distT="0" distB="0" distL="0" distR="0" wp14:anchorId="1688B205" wp14:editId="2BF9C813">
+            <wp:extent cx="6188710" cy="4229100"/>
+            <wp:effectExtent l="0" t="0" r="2540" b="0"/>
+            <wp:docPr id="25" name="Picture 25"/>
+            <wp:cNvGraphicFramePr>
+              <a:graphicFrameLocks xmlns:a="http://schemas.openxmlformats.org/drawingml/2006/main" noChangeAspect="1"/>
+            </wp:cNvGraphicFramePr>
+            <a:graphic xmlns:a="http://schemas.openxmlformats.org/drawingml/2006/main">
+              <a:graphicData uri="http://schemas.openxmlformats.org/drawingml/2006/picture">
+                <pic:pic xmlns:pic="http://schemas.openxmlformats.org/drawingml/2006/picture">
+                  <pic:nvPicPr>
+                    <pic:cNvPr id="25" name="4.png"/>
+                    <pic:cNvPicPr/>
+                  </pic:nvPicPr>
+                  <pic:blipFill>
+                    <a:blip r:embed="rId16">
+                      <a:extLst>
+                        <a:ext uri="{28A0092B-C50C-407E-A947-70E740481C1C}">
+                          <a14:useLocalDpi xmlns:a14="http://schemas.microsoft.com/office/drawing/2010/main" val="0"/>
+                        </a:ext>
+                      </a:extLst>
+                    </a:blip>
+                    <a:stretch>
+                      <a:fillRect/>
+                    </a:stretch>
+                  </pic:blipFill>
+                  <pic:spPr>
+                    <a:xfrm>
+                      <a:off x="0" y="0"/>
+                      <a:ext cx="6188710" cy="4229100"/>
+                    </a:xfrm>
+                    <a:prstGeom prst="rect">
+                      <a:avLst/>
+                    </a:prstGeom>
+                  </pic:spPr>
+                </pic:pic>
+              </a:graphicData>
+            </a:graphic>
+          </wp:inline>
+        </w:drawing>
+      </w:r>
+    </w:p>
+    <w:p>
+      <w:pPr>
+        <w:jc w:val="center"/>
+        <w:rPr>
+          <w:rFonts w:ascii="Times New Roman" w:hAnsi="Times New Roman" w:cs="Times New Roman"/>
+          <w:bCs/>
+          <w:sz w:val="24"/>
+          <w:szCs w:val="24"/>
+        </w:rPr>
+      </w:pPr>
+      <w:r>
+        <w:rPr>
+          <w:rFonts w:ascii="Times New Roman" w:hAnsi="Times New Roman" w:cs="Times New Roman"/>
+          <w:bCs/>
+          <w:sz w:val="24"/>
+          <w:szCs w:val="24"/>
+        </w:rPr>
+        <w:t>Process diagram for Doctor Module</w:t>
+      </w:r>
+    </w:p>
+    <w:p>
+      <w:pPr>
+        <w:rPr>
+          <w:rFonts w:ascii="Times New Roman" w:hAnsi="Times New Roman" w:cs="Times New Roman"/>
+          <w:b/>
+          <w:sz w:val="28"/>
+          <w:szCs w:val="28"/>
+        </w:rPr>
+      </w:pPr>
+    </w:p>
+    <w:p>
+      <w:pPr>
+        <w:rPr>
+          <w:rFonts w:ascii="Times New Roman" w:hAnsi="Times New Roman" w:cs="Times New Roman"/>
+          <w:b/>
+          <w:sz w:val="28"/>
+          <w:szCs w:val="28"/>
+        </w:rPr>
+      </w:pPr>
+    </w:p>
+    <w:p>
+      <w:pPr>
+        <w:rPr>
+          <w:rFonts w:ascii="Times New Roman" w:hAnsi="Times New Roman" w:cs="Times New Roman"/>
+          <w:b/>
+          <w:sz w:val="28"/>
+          <w:szCs w:val="28"/>
+        </w:rPr>
+      </w:pPr>
+    </w:p>
+    <w:p>
+      <w:pPr>
+        <w:rPr>
+          <w:rFonts w:ascii="Times New Roman" w:hAnsi="Times New Roman" w:cs="Times New Roman"/>
+          <w:b/>
+          <w:sz w:val="28"/>
+          <w:szCs w:val="28"/>
+        </w:rPr>
+      </w:pPr>
+    </w:p>
+    <w:p>
+      <w:pPr>
+        <w:rPr>
+          <w:rFonts w:ascii="Times New Roman" w:hAnsi="Times New Roman" w:cs="Times New Roman"/>
+          <w:b/>
+          <w:sz w:val="28"/>
+          <w:szCs w:val="28"/>
+        </w:rPr>
+      </w:pPr>
+    </w:p>
+    <w:p>
+      <w:pPr>
+        <w:rPr>
+          <w:rFonts w:ascii="Times New Roman" w:hAnsi="Times New Roman" w:cs="Times New Roman"/>
+          <w:b/>
+          <w:sz w:val="28"/>
+          <w:szCs w:val="28"/>
+        </w:rPr>
+      </w:pPr>
+    </w:p>
+    <w:p>
+      <w:pPr>
+        <w:rPr>
+          <w:rFonts w:ascii="Times New Roman" w:hAnsi="Times New Roman" w:cs="Times New Roman"/>
+          <w:b/>
+          <w:sz w:val="28"/>
+          <w:szCs w:val="28"/>
+        </w:rPr>
+      </w:pPr>
+    </w:p>
+    <w:p>
+      <w:pPr>
+        <w:rPr>
+          <w:rFonts w:ascii="Times New Roman" w:hAnsi="Times New Roman" w:cs="Times New Roman"/>
+          <w:b/>
+          <w:sz w:val="28"/>
+          <w:szCs w:val="28"/>
+        </w:rPr>
+      </w:pPr>
+    </w:p>
+    <w:p>
+      <w:pPr>
+        <w:rPr>
+          <w:rFonts w:ascii="Times New Roman" w:hAnsi="Times New Roman" w:cs="Times New Roman"/>
+          <w:b/>
+          <w:sz w:val="28"/>
+          <w:szCs w:val="28"/>
+        </w:rPr>
+      </w:pPr>
+    </w:p>
+    <w:p>
+      <w:pPr>
+        <w:rPr>
+          <w:rFonts w:ascii="Times New Roman" w:hAnsi="Times New Roman" w:cs="Times New Roman"/>
+          <w:b/>
+          <w:sz w:val="28"/>
+          <w:szCs w:val="28"/>
+        </w:rPr>
+      </w:pPr>
+    </w:p>
+    <w:p>
+      <w:pPr>
+        <w:rPr>
+          <w:rFonts w:ascii="Times New Roman" w:hAnsi="Times New Roman" w:cs="Times New Roman"/>
+          <w:b/>
+          <w:sz w:val="28"/>
+          <w:szCs w:val="28"/>
+        </w:rPr>
+      </w:pPr>
+    </w:p>
+    <w:p>
+      <w:pPr>
         <w:pStyle w:val="ListParagraph"/>
         <w:numPr>
           <w:ilvl w:val="1"/>
@@ -11498,7 +12334,7 @@
         <w:pStyle w:val="ListParagraph"/>
         <w:numPr>
           <w:ilvl w:val="0"/>
-          <w:numId w:val="37"/>
+          <w:numId w:val="36"/>
         </w:numPr>
         <w:rPr>
           <w:rFonts w:ascii="Times New Roman" w:hAnsi="Times New Roman" w:cs="Times New Roman"/>
@@ -11556,7 +12392,7 @@
                     <pic:cNvPicPr/>
                   </pic:nvPicPr>
                   <pic:blipFill rotWithShape="1">
-                    <a:blip r:embed="rId16">
+                    <a:blip r:embed="rId17">
                       <a:extLst>
                         <a:ext uri="{28A0092B-C50C-407E-A947-70E740481C1C}">
                           <a14:useLocalDpi xmlns:a14="http://schemas.microsoft.com/office/drawing/2010/main" val="0"/>
@@ -11631,7 +12467,7 @@
         <w:pStyle w:val="ListParagraph"/>
         <w:numPr>
           <w:ilvl w:val="0"/>
-          <w:numId w:val="37"/>
+          <w:numId w:val="36"/>
         </w:numPr>
         <w:rPr>
           <w:rFonts w:ascii="Times New Roman" w:hAnsi="Times New Roman" w:cs="Times New Roman"/>
@@ -11687,7 +12523,7 @@
                     <pic:cNvPicPr/>
                   </pic:nvPicPr>
                   <pic:blipFill rotWithShape="1">
-                    <a:blip r:embed="rId17">
+                    <a:blip r:embed="rId18">
                       <a:extLst>
                         <a:ext uri="{28A0092B-C50C-407E-A947-70E740481C1C}">
                           <a14:useLocalDpi xmlns:a14="http://schemas.microsoft.com/office/drawing/2010/main" val="0"/>
@@ -11762,7 +12598,7 @@
         <w:pStyle w:val="ListParagraph"/>
         <w:numPr>
           <w:ilvl w:val="0"/>
-          <w:numId w:val="37"/>
+          <w:numId w:val="36"/>
         </w:numPr>
         <w:rPr>
           <w:rFonts w:ascii="Times New Roman" w:hAnsi="Times New Roman" w:cs="Times New Roman"/>
@@ -11822,7 +12658,7 @@
                     <pic:cNvPicPr/>
                   </pic:nvPicPr>
                   <pic:blipFill>
-                    <a:blip r:embed="rId18">
+                    <a:blip r:embed="rId19">
                       <a:extLst>
                         <a:ext uri="{28A0092B-C50C-407E-A947-70E740481C1C}">
                           <a14:useLocalDpi xmlns:a14="http://schemas.microsoft.com/office/drawing/2010/main" val="0"/>
@@ -11927,7 +12763,7 @@
         <w:pStyle w:val="ListParagraph"/>
         <w:numPr>
           <w:ilvl w:val="0"/>
-          <w:numId w:val="37"/>
+          <w:numId w:val="36"/>
         </w:numPr>
         <w:rPr>
           <w:rFonts w:ascii="Times New Roman" w:hAnsi="Times New Roman" w:cs="Times New Roman"/>
@@ -11990,7 +12826,7 @@
                     <pic:cNvPicPr/>
                   </pic:nvPicPr>
                   <pic:blipFill>
-                    <a:blip r:embed="rId19">
+                    <a:blip r:embed="rId20">
                       <a:extLst>
                         <a:ext uri="{28A0092B-C50C-407E-A947-70E740481C1C}">
                           <a14:useLocalDpi xmlns:a14="http://schemas.microsoft.com/office/drawing/2010/main" val="0"/>
@@ -12072,7 +12908,7 @@
         <w:pStyle w:val="ListParagraph"/>
         <w:numPr>
           <w:ilvl w:val="0"/>
-          <w:numId w:val="37"/>
+          <w:numId w:val="36"/>
         </w:numPr>
         <w:rPr>
           <w:rFonts w:ascii="Times New Roman" w:hAnsi="Times New Roman" w:cs="Times New Roman"/>
@@ -12132,7 +12968,7 @@
                     <pic:cNvPicPr/>
                   </pic:nvPicPr>
                   <pic:blipFill>
-                    <a:blip r:embed="rId20">
+                    <a:blip r:embed="rId21">
                       <a:extLst>
                         <a:ext uri="{28A0092B-C50C-407E-A947-70E740481C1C}">
                           <a14:useLocalDpi xmlns:a14="http://schemas.microsoft.com/office/drawing/2010/main" val="0"/>
@@ -12253,7 +13089,7 @@
         <w:pStyle w:val="ListParagraph"/>
         <w:numPr>
           <w:ilvl w:val="0"/>
-          <w:numId w:val="37"/>
+          <w:numId w:val="36"/>
         </w:numPr>
         <w:rPr>
           <w:rFonts w:ascii="Times New Roman" w:hAnsi="Times New Roman" w:cs="Times New Roman"/>
@@ -12324,7 +13160,7 @@
                     <pic:cNvPicPr/>
                   </pic:nvPicPr>
                   <pic:blipFill>
-                    <a:blip r:embed="rId21">
+                    <a:blip r:embed="rId22">
                       <a:extLst>
                         <a:ext uri="{28A0092B-C50C-407E-A947-70E740481C1C}">
                           <a14:useLocalDpi xmlns:a14="http://schemas.microsoft.com/office/drawing/2010/main" val="0"/>
@@ -12466,6 +13302,212 @@
       <w:pPr>
         <w:pStyle w:val="ListParagraph"/>
         <w:numPr>
+          <w:ilvl w:val="0"/>
+          <w:numId w:val="36"/>
+        </w:numPr>
+        <w:rPr>
+          <w:rFonts w:ascii="Times New Roman" w:hAnsi="Times New Roman" w:cs="Times New Roman"/>
+          <w:b/>
+          <w:sz w:val="28"/>
+          <w:szCs w:val="28"/>
+        </w:rPr>
+      </w:pPr>
+      <w:r>
+        <w:rPr>
+          <w:rFonts w:ascii="Times New Roman" w:hAnsi="Times New Roman" w:cs="Times New Roman"/>
+          <w:b/>
+          <w:sz w:val="28"/>
+          <w:szCs w:val="28"/>
+        </w:rPr>
+        <w:lastRenderedPageBreak/>
+        <w:t>Doctor Module</w:t>
+      </w:r>
+    </w:p>
+    <w:p>
+      <w:pPr>
+        <w:jc w:val="center"/>
+        <w:rPr>
+          <w:rFonts w:ascii="Times New Roman" w:hAnsi="Times New Roman" w:cs="Times New Roman"/>
+          <w:b/>
+          <w:sz w:val="28"/>
+          <w:szCs w:val="28"/>
+        </w:rPr>
+      </w:pPr>
+      <w:r>
+        <w:rPr>
+          <w:rFonts w:ascii="Times New Roman" w:hAnsi="Times New Roman" w:cs="Times New Roman"/>
+          <w:b/>
+          <w:noProof/>
+          <w:sz w:val="28"/>
+          <w:szCs w:val="28"/>
+        </w:rPr>
+        <w:drawing>
+          <wp:inline distT="0" distB="0" distL="0" distR="0" wp14:anchorId="2196E222" wp14:editId="266423C0">
+            <wp:extent cx="4991100" cy="4200525"/>
+            <wp:effectExtent l="0" t="0" r="0" b="9525"/>
+            <wp:docPr id="26" name="Picture 26"/>
+            <wp:cNvGraphicFramePr>
+              <a:graphicFrameLocks xmlns:a="http://schemas.openxmlformats.org/drawingml/2006/main" noChangeAspect="1"/>
+            </wp:cNvGraphicFramePr>
+            <a:graphic xmlns:a="http://schemas.openxmlformats.org/drawingml/2006/main">
+              <a:graphicData uri="http://schemas.openxmlformats.org/drawingml/2006/picture">
+                <pic:pic xmlns:pic="http://schemas.openxmlformats.org/drawingml/2006/picture">
+                  <pic:nvPicPr>
+                    <pic:cNvPr id="26" name="Doctor use case.png"/>
+                    <pic:cNvPicPr/>
+                  </pic:nvPicPr>
+                  <pic:blipFill>
+                    <a:blip r:embed="rId23">
+                      <a:extLst>
+                        <a:ext uri="{28A0092B-C50C-407E-A947-70E740481C1C}">
+                          <a14:useLocalDpi xmlns:a14="http://schemas.microsoft.com/office/drawing/2010/main" val="0"/>
+                        </a:ext>
+                      </a:extLst>
+                    </a:blip>
+                    <a:stretch>
+                      <a:fillRect/>
+                    </a:stretch>
+                  </pic:blipFill>
+                  <pic:spPr>
+                    <a:xfrm>
+                      <a:off x="0" y="0"/>
+                      <a:ext cx="4991100" cy="4200525"/>
+                    </a:xfrm>
+                    <a:prstGeom prst="rect">
+                      <a:avLst/>
+                    </a:prstGeom>
+                  </pic:spPr>
+                </pic:pic>
+              </a:graphicData>
+            </a:graphic>
+          </wp:inline>
+        </w:drawing>
+      </w:r>
+    </w:p>
+    <w:p>
+      <w:pPr>
+        <w:jc w:val="center"/>
+        <w:rPr>
+          <w:rFonts w:ascii="Times New Roman" w:hAnsi="Times New Roman" w:cs="Times New Roman"/>
+          <w:bCs/>
+          <w:sz w:val="24"/>
+          <w:szCs w:val="24"/>
+        </w:rPr>
+      </w:pPr>
+      <w:r>
+        <w:rPr>
+          <w:rFonts w:ascii="Times New Roman" w:hAnsi="Times New Roman" w:cs="Times New Roman"/>
+          <w:bCs/>
+          <w:sz w:val="24"/>
+          <w:szCs w:val="24"/>
+        </w:rPr>
+        <w:t>Use case diagram for Doctor Module</w:t>
+      </w:r>
+    </w:p>
+    <w:p>
+      <w:pPr>
+        <w:rPr>
+          <w:rFonts w:ascii="Times New Roman" w:hAnsi="Times New Roman" w:cs="Times New Roman"/>
+          <w:b/>
+          <w:sz w:val="28"/>
+          <w:szCs w:val="28"/>
+        </w:rPr>
+      </w:pPr>
+    </w:p>
+    <w:p>
+      <w:pPr>
+        <w:rPr>
+          <w:rFonts w:ascii="Times New Roman" w:hAnsi="Times New Roman" w:cs="Times New Roman"/>
+          <w:b/>
+          <w:sz w:val="28"/>
+          <w:szCs w:val="28"/>
+        </w:rPr>
+      </w:pPr>
+    </w:p>
+    <w:p>
+      <w:pPr>
+        <w:rPr>
+          <w:rFonts w:ascii="Times New Roman" w:hAnsi="Times New Roman" w:cs="Times New Roman"/>
+          <w:b/>
+          <w:sz w:val="28"/>
+          <w:szCs w:val="28"/>
+        </w:rPr>
+      </w:pPr>
+    </w:p>
+    <w:p>
+      <w:pPr>
+        <w:rPr>
+          <w:rFonts w:ascii="Times New Roman" w:hAnsi="Times New Roman" w:cs="Times New Roman"/>
+          <w:b/>
+          <w:sz w:val="28"/>
+          <w:szCs w:val="28"/>
+        </w:rPr>
+      </w:pPr>
+    </w:p>
+    <w:p>
+      <w:pPr>
+        <w:rPr>
+          <w:rFonts w:ascii="Times New Roman" w:hAnsi="Times New Roman" w:cs="Times New Roman"/>
+          <w:b/>
+          <w:sz w:val="28"/>
+          <w:szCs w:val="28"/>
+        </w:rPr>
+      </w:pPr>
+    </w:p>
+    <w:p>
+      <w:pPr>
+        <w:rPr>
+          <w:rFonts w:ascii="Times New Roman" w:hAnsi="Times New Roman" w:cs="Times New Roman"/>
+          <w:b/>
+          <w:sz w:val="28"/>
+          <w:szCs w:val="28"/>
+        </w:rPr>
+      </w:pPr>
+    </w:p>
+    <w:p>
+      <w:pPr>
+        <w:rPr>
+          <w:rFonts w:ascii="Times New Roman" w:hAnsi="Times New Roman" w:cs="Times New Roman"/>
+          <w:b/>
+          <w:sz w:val="28"/>
+          <w:szCs w:val="28"/>
+        </w:rPr>
+      </w:pPr>
+    </w:p>
+    <w:p>
+      <w:pPr>
+        <w:rPr>
+          <w:rFonts w:ascii="Times New Roman" w:hAnsi="Times New Roman" w:cs="Times New Roman"/>
+          <w:b/>
+          <w:sz w:val="28"/>
+          <w:szCs w:val="28"/>
+        </w:rPr>
+      </w:pPr>
+    </w:p>
+    <w:p>
+      <w:pPr>
+        <w:rPr>
+          <w:rFonts w:ascii="Times New Roman" w:hAnsi="Times New Roman" w:cs="Times New Roman"/>
+          <w:b/>
+          <w:sz w:val="28"/>
+          <w:szCs w:val="28"/>
+        </w:rPr>
+      </w:pPr>
+    </w:p>
+    <w:p>
+      <w:pPr>
+        <w:rPr>
+          <w:rFonts w:ascii="Times New Roman" w:hAnsi="Times New Roman" w:cs="Times New Roman"/>
+          <w:b/>
+          <w:sz w:val="28"/>
+          <w:szCs w:val="28"/>
+        </w:rPr>
+      </w:pPr>
+    </w:p>
+    <w:p>
+      <w:pPr>
+        <w:pStyle w:val="ListParagraph"/>
+        <w:numPr>
           <w:ilvl w:val="1"/>
           <w:numId w:val="24"/>
         </w:numPr>
@@ -12507,7 +13549,7 @@
         </w:rPr>
         <w:t xml:space="preserve">In the </w:t>
       </w:r>
-      <w:hyperlink r:id="rId22" w:history="1">
+      <w:hyperlink r:id="rId24" w:history="1">
         <w:r>
           <w:rPr>
             <w:rStyle w:val="Hyperlink"/>
@@ -12528,7 +13570,7 @@
         </w:rPr>
         <w:t xml:space="preserve"> (UML), a class diagram is a type of static structure diagram that describes the structure of a system by showing the system's </w:t>
       </w:r>
-      <w:hyperlink r:id="rId23" w:history="1">
+      <w:hyperlink r:id="rId25" w:history="1">
         <w:r>
           <w:rPr>
             <w:rStyle w:val="Hyperlink"/>
@@ -12549,7 +13591,7 @@
         </w:rPr>
         <w:t xml:space="preserve">, their attributes, and the </w:t>
       </w:r>
-      <w:hyperlink r:id="rId24" w:history="1">
+      <w:hyperlink r:id="rId26" w:history="1">
         <w:r>
           <w:rPr>
             <w:rStyle w:val="Hyperlink"/>
@@ -12588,7 +13630,7 @@
         <w:pStyle w:val="ListParagraph"/>
         <w:numPr>
           <w:ilvl w:val="0"/>
-          <w:numId w:val="40"/>
+          <w:numId w:val="38"/>
         </w:numPr>
         <w:rPr>
           <w:rFonts w:ascii="Times New Roman" w:hAnsi="Times New Roman" w:cs="Times New Roman"/>
@@ -12697,7 +13739,7 @@
                     </pic:cNvPicPr>
                   </pic:nvPicPr>
                   <pic:blipFill>
-                    <a:blip r:embed="rId25">
+                    <a:blip r:embed="rId27">
                       <a:extLst>
                         <a:ext uri="{28A0092B-C50C-407E-A947-70E740481C1C}">
                           <a14:useLocalDpi xmlns:a14="http://schemas.microsoft.com/office/drawing/2010/main" val="0"/>
@@ -12846,7 +13888,7 @@
         <w:pStyle w:val="ListParagraph"/>
         <w:numPr>
           <w:ilvl w:val="0"/>
-          <w:numId w:val="40"/>
+          <w:numId w:val="38"/>
         </w:numPr>
         <w:rPr>
           <w:rFonts w:ascii="Times New Roman" w:hAnsi="Times New Roman" w:cs="Times New Roman"/>
@@ -12920,7 +13962,7 @@
                     </pic:cNvPicPr>
                   </pic:nvPicPr>
                   <pic:blipFill>
-                    <a:blip r:embed="rId26">
+                    <a:blip r:embed="rId28">
                       <a:extLst>
                         <a:ext uri="{28A0092B-C50C-407E-A947-70E740481C1C}">
                           <a14:useLocalDpi xmlns:a14="http://schemas.microsoft.com/office/drawing/2010/main" val="0"/>
@@ -13149,7 +14191,7 @@
         <w:pStyle w:val="ListParagraph"/>
         <w:numPr>
           <w:ilvl w:val="0"/>
-          <w:numId w:val="40"/>
+          <w:numId w:val="38"/>
         </w:numPr>
         <w:rPr>
           <w:rFonts w:ascii="Times New Roman" w:hAnsi="Times New Roman" w:cs="Times New Roman"/>
@@ -13245,7 +14287,7 @@
                     <pic:cNvPicPr/>
                   </pic:nvPicPr>
                   <pic:blipFill>
-                    <a:blip r:embed="rId27">
+                    <a:blip r:embed="rId29">
                       <a:extLst>
                         <a:ext uri="{28A0092B-C50C-407E-A947-70E740481C1C}">
                           <a14:useLocalDpi xmlns:a14="http://schemas.microsoft.com/office/drawing/2010/main" val="0"/>
@@ -13415,7 +14457,7 @@
         <w:pStyle w:val="ListParagraph"/>
         <w:numPr>
           <w:ilvl w:val="0"/>
-          <w:numId w:val="40"/>
+          <w:numId w:val="38"/>
         </w:numPr>
         <w:rPr>
           <w:rFonts w:ascii="Times New Roman" w:hAnsi="Times New Roman" w:cs="Times New Roman"/>
@@ -13487,7 +14529,7 @@
                     <pic:cNvPicPr/>
                   </pic:nvPicPr>
                   <pic:blipFill>
-                    <a:blip r:embed="rId28">
+                    <a:blip r:embed="rId30">
                       <a:extLst>
                         <a:ext uri="{28A0092B-C50C-407E-A947-70E740481C1C}">
                           <a14:useLocalDpi xmlns:a14="http://schemas.microsoft.com/office/drawing/2010/main" val="0"/>
@@ -14494,119 +15536,6 @@
     </w:lvl>
   </w:abstractNum>
   <w:abstractNum w:abstractNumId="4" w15:restartNumberingAfterBreak="0">
-    <w:nsid w:val="08926EBD"/>
-    <w:multiLevelType w:val="multilevel"/>
-    <w:tmpl w:val="61BC0022"/>
-    <w:lvl w:ilvl="0">
-      <w:start w:val="1"/>
-      <w:numFmt w:val="bullet"/>
-      <w:lvlText w:val=""/>
-      <w:lvlJc w:val="left"/>
-      <w:pPr>
-        <w:ind w:left="420" w:hanging="420"/>
-      </w:pPr>
-      <w:rPr>
-        <w:rFonts w:ascii="Symbol" w:hAnsi="Symbol" w:hint="default"/>
-      </w:rPr>
-    </w:lvl>
-    <w:lvl w:ilvl="1">
-      <w:start w:val="1"/>
-      <w:numFmt w:val="decimal"/>
-      <w:lvlText w:val="%1.%2"/>
-      <w:lvlJc w:val="left"/>
-      <w:pPr>
-        <w:ind w:left="1800" w:hanging="720"/>
-      </w:pPr>
-      <w:rPr>
-        <w:rFonts w:hint="default"/>
-      </w:rPr>
-    </w:lvl>
-    <w:lvl w:ilvl="2">
-      <w:start w:val="1"/>
-      <w:numFmt w:val="bullet"/>
-      <w:lvlText w:val=""/>
-      <w:lvlJc w:val="left"/>
-      <w:pPr>
-        <w:ind w:left="2880" w:hanging="720"/>
-      </w:pPr>
-      <w:rPr>
-        <w:rFonts w:ascii="Symbol" w:hAnsi="Symbol" w:hint="default"/>
-      </w:rPr>
-    </w:lvl>
-    <w:lvl w:ilvl="3">
-      <w:start w:val="1"/>
-      <w:numFmt w:val="decimal"/>
-      <w:lvlText w:val="%1.%2.%3.%4"/>
-      <w:lvlJc w:val="left"/>
-      <w:pPr>
-        <w:ind w:left="4320" w:hanging="1080"/>
-      </w:pPr>
-      <w:rPr>
-        <w:rFonts w:hint="default"/>
-      </w:rPr>
-    </w:lvl>
-    <w:lvl w:ilvl="4">
-      <w:start w:val="1"/>
-      <w:numFmt w:val="bullet"/>
-      <w:lvlText w:val=""/>
-      <w:lvlJc w:val="left"/>
-      <w:pPr>
-        <w:ind w:left="5760" w:hanging="1440"/>
-      </w:pPr>
-      <w:rPr>
-        <w:rFonts w:ascii="Symbol" w:hAnsi="Symbol" w:hint="default"/>
-      </w:rPr>
-    </w:lvl>
-    <w:lvl w:ilvl="5">
-      <w:start w:val="1"/>
-      <w:numFmt w:val="decimal"/>
-      <w:lvlText w:val="%1.%2.%3.%4.%5.%6"/>
-      <w:lvlJc w:val="left"/>
-      <w:pPr>
-        <w:ind w:left="6840" w:hanging="1440"/>
-      </w:pPr>
-      <w:rPr>
-        <w:rFonts w:hint="default"/>
-      </w:rPr>
-    </w:lvl>
-    <w:lvl w:ilvl="6">
-      <w:start w:val="1"/>
-      <w:numFmt w:val="decimal"/>
-      <w:lvlText w:val="%1.%2.%3.%4.%5.%6.%7"/>
-      <w:lvlJc w:val="left"/>
-      <w:pPr>
-        <w:ind w:left="8280" w:hanging="1800"/>
-      </w:pPr>
-      <w:rPr>
-        <w:rFonts w:hint="default"/>
-      </w:rPr>
-    </w:lvl>
-    <w:lvl w:ilvl="7">
-      <w:start w:val="1"/>
-      <w:numFmt w:val="decimal"/>
-      <w:lvlText w:val="%1.%2.%3.%4.%5.%6.%7.%8"/>
-      <w:lvlJc w:val="left"/>
-      <w:pPr>
-        <w:ind w:left="9720" w:hanging="2160"/>
-      </w:pPr>
-      <w:rPr>
-        <w:rFonts w:hint="default"/>
-      </w:rPr>
-    </w:lvl>
-    <w:lvl w:ilvl="8">
-      <w:start w:val="1"/>
-      <w:numFmt w:val="decimal"/>
-      <w:lvlText w:val="%1.%2.%3.%4.%5.%6.%7.%8.%9"/>
-      <w:lvlJc w:val="left"/>
-      <w:pPr>
-        <w:ind w:left="10800" w:hanging="2160"/>
-      </w:pPr>
-      <w:rPr>
-        <w:rFonts w:hint="default"/>
-      </w:rPr>
-    </w:lvl>
-  </w:abstractNum>
-  <w:abstractNum w:abstractNumId="5" w15:restartNumberingAfterBreak="0">
     <w:nsid w:val="0C8A3E4D"/>
     <w:multiLevelType w:val="hybridMultilevel"/>
     <w:tmpl w:val="F03603FA"/>
@@ -14719,96 +15648,7 @@
       </w:rPr>
     </w:lvl>
   </w:abstractNum>
-  <w:abstractNum w:abstractNumId="6" w15:restartNumberingAfterBreak="0">
-    <w:nsid w:val="0EEA4AC6"/>
-    <w:multiLevelType w:val="hybridMultilevel"/>
-    <w:tmpl w:val="7ABAA154"/>
-    <w:lvl w:ilvl="0" w:tplc="7388BAA2">
-      <w:start w:val="1"/>
-      <w:numFmt w:val="decimal"/>
-      <w:lvlText w:val="%1."/>
-      <w:lvlJc w:val="left"/>
-      <w:pPr>
-        <w:ind w:left="1500" w:hanging="360"/>
-      </w:pPr>
-      <w:rPr>
-        <w:rFonts w:hint="default"/>
-      </w:rPr>
-    </w:lvl>
-    <w:lvl w:ilvl="1" w:tplc="40090019" w:tentative="1">
-      <w:start w:val="1"/>
-      <w:numFmt w:val="lowerLetter"/>
-      <w:lvlText w:val="%2."/>
-      <w:lvlJc w:val="left"/>
-      <w:pPr>
-        <w:ind w:left="2220" w:hanging="360"/>
-      </w:pPr>
-    </w:lvl>
-    <w:lvl w:ilvl="2" w:tplc="4009001B" w:tentative="1">
-      <w:start w:val="1"/>
-      <w:numFmt w:val="lowerRoman"/>
-      <w:lvlText w:val="%3."/>
-      <w:lvlJc w:val="right"/>
-      <w:pPr>
-        <w:ind w:left="2940" w:hanging="180"/>
-      </w:pPr>
-    </w:lvl>
-    <w:lvl w:ilvl="3" w:tplc="4009000F" w:tentative="1">
-      <w:start w:val="1"/>
-      <w:numFmt w:val="decimal"/>
-      <w:lvlText w:val="%4."/>
-      <w:lvlJc w:val="left"/>
-      <w:pPr>
-        <w:ind w:left="3660" w:hanging="360"/>
-      </w:pPr>
-    </w:lvl>
-    <w:lvl w:ilvl="4" w:tplc="40090019" w:tentative="1">
-      <w:start w:val="1"/>
-      <w:numFmt w:val="lowerLetter"/>
-      <w:lvlText w:val="%5."/>
-      <w:lvlJc w:val="left"/>
-      <w:pPr>
-        <w:ind w:left="4380" w:hanging="360"/>
-      </w:pPr>
-    </w:lvl>
-    <w:lvl w:ilvl="5" w:tplc="4009001B" w:tentative="1">
-      <w:start w:val="1"/>
-      <w:numFmt w:val="lowerRoman"/>
-      <w:lvlText w:val="%6."/>
-      <w:lvlJc w:val="right"/>
-      <w:pPr>
-        <w:ind w:left="5100" w:hanging="180"/>
-      </w:pPr>
-    </w:lvl>
-    <w:lvl w:ilvl="6" w:tplc="4009000F" w:tentative="1">
-      <w:start w:val="1"/>
-      <w:numFmt w:val="decimal"/>
-      <w:lvlText w:val="%7."/>
-      <w:lvlJc w:val="left"/>
-      <w:pPr>
-        <w:ind w:left="5820" w:hanging="360"/>
-      </w:pPr>
-    </w:lvl>
-    <w:lvl w:ilvl="7" w:tplc="40090019" w:tentative="1">
-      <w:start w:val="1"/>
-      <w:numFmt w:val="lowerLetter"/>
-      <w:lvlText w:val="%8."/>
-      <w:lvlJc w:val="left"/>
-      <w:pPr>
-        <w:ind w:left="6540" w:hanging="360"/>
-      </w:pPr>
-    </w:lvl>
-    <w:lvl w:ilvl="8" w:tplc="4009001B" w:tentative="1">
-      <w:start w:val="1"/>
-      <w:numFmt w:val="lowerRoman"/>
-      <w:lvlText w:val="%9."/>
-      <w:lvlJc w:val="right"/>
-      <w:pPr>
-        <w:ind w:left="7260" w:hanging="180"/>
-      </w:pPr>
-    </w:lvl>
-  </w:abstractNum>
-  <w:abstractNum w:abstractNumId="7" w15:restartNumberingAfterBreak="0">
+  <w:abstractNum w:abstractNumId="5" w15:restartNumberingAfterBreak="0">
     <w:nsid w:val="125C1559"/>
     <w:multiLevelType w:val="hybridMultilevel"/>
     <w:tmpl w:val="D504B7C6"/>
@@ -14921,7 +15761,7 @@
       </w:rPr>
     </w:lvl>
   </w:abstractNum>
-  <w:abstractNum w:abstractNumId="8" w15:restartNumberingAfterBreak="0">
+  <w:abstractNum w:abstractNumId="6" w15:restartNumberingAfterBreak="0">
     <w:nsid w:val="14B4690B"/>
     <w:multiLevelType w:val="multilevel"/>
     <w:tmpl w:val="61BC0022"/>
@@ -15034,7 +15874,7 @@
       </w:rPr>
     </w:lvl>
   </w:abstractNum>
-  <w:abstractNum w:abstractNumId="9" w15:restartNumberingAfterBreak="0">
+  <w:abstractNum w:abstractNumId="7" w15:restartNumberingAfterBreak="0">
     <w:nsid w:val="18F10A30"/>
     <w:multiLevelType w:val="hybridMultilevel"/>
     <w:tmpl w:val="F58A6EA0"/>
@@ -15147,7 +15987,7 @@
       </w:rPr>
     </w:lvl>
   </w:abstractNum>
-  <w:abstractNum w:abstractNumId="10" w15:restartNumberingAfterBreak="0">
+  <w:abstractNum w:abstractNumId="8" w15:restartNumberingAfterBreak="0">
     <w:nsid w:val="1CD24D14"/>
     <w:multiLevelType w:val="hybridMultilevel"/>
     <w:tmpl w:val="D0BA0CF8"/>
@@ -15260,7 +16100,7 @@
       </w:rPr>
     </w:lvl>
   </w:abstractNum>
-  <w:abstractNum w:abstractNumId="11" w15:restartNumberingAfterBreak="0">
+  <w:abstractNum w:abstractNumId="9" w15:restartNumberingAfterBreak="0">
     <w:nsid w:val="1DE20D66"/>
     <w:multiLevelType w:val="hybridMultilevel"/>
     <w:tmpl w:val="73AE3ADA"/>
@@ -15373,7 +16213,7 @@
       </w:rPr>
     </w:lvl>
   </w:abstractNum>
-  <w:abstractNum w:abstractNumId="12" w15:restartNumberingAfterBreak="0">
+  <w:abstractNum w:abstractNumId="10" w15:restartNumberingAfterBreak="0">
     <w:nsid w:val="25A31575"/>
     <w:multiLevelType w:val="hybridMultilevel"/>
     <w:tmpl w:val="6B4A61B6"/>
@@ -15464,7 +16304,7 @@
       </w:pPr>
     </w:lvl>
   </w:abstractNum>
-  <w:abstractNum w:abstractNumId="13" w15:restartNumberingAfterBreak="0">
+  <w:abstractNum w:abstractNumId="11" w15:restartNumberingAfterBreak="0">
     <w:nsid w:val="25E16030"/>
     <w:multiLevelType w:val="hybridMultilevel"/>
     <w:tmpl w:val="6DDC27F2"/>
@@ -15577,7 +16417,7 @@
       </w:rPr>
     </w:lvl>
   </w:abstractNum>
-  <w:abstractNum w:abstractNumId="14" w15:restartNumberingAfterBreak="0">
+  <w:abstractNum w:abstractNumId="12" w15:restartNumberingAfterBreak="0">
     <w:nsid w:val="2FF21D96"/>
     <w:multiLevelType w:val="hybridMultilevel"/>
     <w:tmpl w:val="6D48FFF8"/>
@@ -15690,7 +16530,7 @@
       </w:rPr>
     </w:lvl>
   </w:abstractNum>
-  <w:abstractNum w:abstractNumId="15" w15:restartNumberingAfterBreak="0">
+  <w:abstractNum w:abstractNumId="13" w15:restartNumberingAfterBreak="0">
     <w:nsid w:val="32B17382"/>
     <w:multiLevelType w:val="hybridMultilevel"/>
     <w:tmpl w:val="455898B4"/>
@@ -15779,7 +16619,7 @@
       </w:pPr>
     </w:lvl>
   </w:abstractNum>
-  <w:abstractNum w:abstractNumId="16" w15:restartNumberingAfterBreak="0">
+  <w:abstractNum w:abstractNumId="14" w15:restartNumberingAfterBreak="0">
     <w:nsid w:val="367A2323"/>
     <w:multiLevelType w:val="hybridMultilevel"/>
     <w:tmpl w:val="48A0B692"/>
@@ -15892,96 +16732,7 @@
       </w:rPr>
     </w:lvl>
   </w:abstractNum>
-  <w:abstractNum w:abstractNumId="17" w15:restartNumberingAfterBreak="0">
-    <w:nsid w:val="38E5666A"/>
-    <w:multiLevelType w:val="hybridMultilevel"/>
-    <w:tmpl w:val="EBF6C7A2"/>
-    <w:lvl w:ilvl="0" w:tplc="5E36D500">
-      <w:start w:val="1"/>
-      <w:numFmt w:val="lowerLetter"/>
-      <w:lvlText w:val="%1)"/>
-      <w:lvlJc w:val="left"/>
-      <w:pPr>
-        <w:ind w:left="1200" w:hanging="360"/>
-      </w:pPr>
-      <w:rPr>
-        <w:rFonts w:hint="default"/>
-      </w:rPr>
-    </w:lvl>
-    <w:lvl w:ilvl="1" w:tplc="40090019" w:tentative="1">
-      <w:start w:val="1"/>
-      <w:numFmt w:val="lowerLetter"/>
-      <w:lvlText w:val="%2."/>
-      <w:lvlJc w:val="left"/>
-      <w:pPr>
-        <w:ind w:left="1920" w:hanging="360"/>
-      </w:pPr>
-    </w:lvl>
-    <w:lvl w:ilvl="2" w:tplc="4009001B" w:tentative="1">
-      <w:start w:val="1"/>
-      <w:numFmt w:val="lowerRoman"/>
-      <w:lvlText w:val="%3."/>
-      <w:lvlJc w:val="right"/>
-      <w:pPr>
-        <w:ind w:left="2640" w:hanging="180"/>
-      </w:pPr>
-    </w:lvl>
-    <w:lvl w:ilvl="3" w:tplc="4009000F" w:tentative="1">
-      <w:start w:val="1"/>
-      <w:numFmt w:val="decimal"/>
-      <w:lvlText w:val="%4."/>
-      <w:lvlJc w:val="left"/>
-      <w:pPr>
-        <w:ind w:left="3360" w:hanging="360"/>
-      </w:pPr>
-    </w:lvl>
-    <w:lvl w:ilvl="4" w:tplc="40090019" w:tentative="1">
-      <w:start w:val="1"/>
-      <w:numFmt w:val="lowerLetter"/>
-      <w:lvlText w:val="%5."/>
-      <w:lvlJc w:val="left"/>
-      <w:pPr>
-        <w:ind w:left="4080" w:hanging="360"/>
-      </w:pPr>
-    </w:lvl>
-    <w:lvl w:ilvl="5" w:tplc="4009001B" w:tentative="1">
-      <w:start w:val="1"/>
-      <w:numFmt w:val="lowerRoman"/>
-      <w:lvlText w:val="%6."/>
-      <w:lvlJc w:val="right"/>
-      <w:pPr>
-        <w:ind w:left="4800" w:hanging="180"/>
-      </w:pPr>
-    </w:lvl>
-    <w:lvl w:ilvl="6" w:tplc="4009000F" w:tentative="1">
-      <w:start w:val="1"/>
-      <w:numFmt w:val="decimal"/>
-      <w:lvlText w:val="%7."/>
-      <w:lvlJc w:val="left"/>
-      <w:pPr>
-        <w:ind w:left="5520" w:hanging="360"/>
-      </w:pPr>
-    </w:lvl>
-    <w:lvl w:ilvl="7" w:tplc="40090019" w:tentative="1">
-      <w:start w:val="1"/>
-      <w:numFmt w:val="lowerLetter"/>
-      <w:lvlText w:val="%8."/>
-      <w:lvlJc w:val="left"/>
-      <w:pPr>
-        <w:ind w:left="6240" w:hanging="360"/>
-      </w:pPr>
-    </w:lvl>
-    <w:lvl w:ilvl="8" w:tplc="4009001B" w:tentative="1">
-      <w:start w:val="1"/>
-      <w:numFmt w:val="lowerRoman"/>
-      <w:lvlText w:val="%9."/>
-      <w:lvlJc w:val="right"/>
-      <w:pPr>
-        <w:ind w:left="6960" w:hanging="180"/>
-      </w:pPr>
-    </w:lvl>
-  </w:abstractNum>
-  <w:abstractNum w:abstractNumId="18" w15:restartNumberingAfterBreak="0">
+  <w:abstractNum w:abstractNumId="15" w15:restartNumberingAfterBreak="0">
     <w:nsid w:val="3A1D1EBD"/>
     <w:multiLevelType w:val="multilevel"/>
     <w:tmpl w:val="61BC0022"/>
@@ -16094,7 +16845,7 @@
       </w:rPr>
     </w:lvl>
   </w:abstractNum>
-  <w:abstractNum w:abstractNumId="19" w15:restartNumberingAfterBreak="0">
+  <w:abstractNum w:abstractNumId="16" w15:restartNumberingAfterBreak="0">
     <w:nsid w:val="3A591EA6"/>
     <w:multiLevelType w:val="hybridMultilevel"/>
     <w:tmpl w:val="5DF27ABE"/>
@@ -16207,7 +16958,120 @@
       </w:rPr>
     </w:lvl>
   </w:abstractNum>
-  <w:abstractNum w:abstractNumId="20" w15:restartNumberingAfterBreak="0">
+  <w:abstractNum w:abstractNumId="17" w15:restartNumberingAfterBreak="0">
+    <w:nsid w:val="3BC94879"/>
+    <w:multiLevelType w:val="hybridMultilevel"/>
+    <w:tmpl w:val="C338EE18"/>
+    <w:lvl w:ilvl="0" w:tplc="04090001">
+      <w:start w:val="1"/>
+      <w:numFmt w:val="bullet"/>
+      <w:lvlText w:val=""/>
+      <w:lvlJc w:val="left"/>
+      <w:pPr>
+        <w:ind w:left="720" w:hanging="360"/>
+      </w:pPr>
+      <w:rPr>
+        <w:rFonts w:ascii="Symbol" w:hAnsi="Symbol" w:hint="default"/>
+      </w:rPr>
+    </w:lvl>
+    <w:lvl w:ilvl="1" w:tplc="04090003" w:tentative="1">
+      <w:start w:val="1"/>
+      <w:numFmt w:val="bullet"/>
+      <w:lvlText w:val="o"/>
+      <w:lvlJc w:val="left"/>
+      <w:pPr>
+        <w:ind w:left="1440" w:hanging="360"/>
+      </w:pPr>
+      <w:rPr>
+        <w:rFonts w:ascii="Courier New" w:hAnsi="Courier New" w:cs="Courier New" w:hint="default"/>
+      </w:rPr>
+    </w:lvl>
+    <w:lvl w:ilvl="2" w:tplc="04090005" w:tentative="1">
+      <w:start w:val="1"/>
+      <w:numFmt w:val="bullet"/>
+      <w:lvlText w:val=""/>
+      <w:lvlJc w:val="left"/>
+      <w:pPr>
+        <w:ind w:left="2160" w:hanging="360"/>
+      </w:pPr>
+      <w:rPr>
+        <w:rFonts w:ascii="Wingdings" w:hAnsi="Wingdings" w:hint="default"/>
+      </w:rPr>
+    </w:lvl>
+    <w:lvl w:ilvl="3" w:tplc="04090001" w:tentative="1">
+      <w:start w:val="1"/>
+      <w:numFmt w:val="bullet"/>
+      <w:lvlText w:val=""/>
+      <w:lvlJc w:val="left"/>
+      <w:pPr>
+        <w:ind w:left="2880" w:hanging="360"/>
+      </w:pPr>
+      <w:rPr>
+        <w:rFonts w:ascii="Symbol" w:hAnsi="Symbol" w:hint="default"/>
+      </w:rPr>
+    </w:lvl>
+    <w:lvl w:ilvl="4" w:tplc="04090003" w:tentative="1">
+      <w:start w:val="1"/>
+      <w:numFmt w:val="bullet"/>
+      <w:lvlText w:val="o"/>
+      <w:lvlJc w:val="left"/>
+      <w:pPr>
+        <w:ind w:left="3600" w:hanging="360"/>
+      </w:pPr>
+      <w:rPr>
+        <w:rFonts w:ascii="Courier New" w:hAnsi="Courier New" w:cs="Courier New" w:hint="default"/>
+      </w:rPr>
+    </w:lvl>
+    <w:lvl w:ilvl="5" w:tplc="04090005" w:tentative="1">
+      <w:start w:val="1"/>
+      <w:numFmt w:val="bullet"/>
+      <w:lvlText w:val=""/>
+      <w:lvlJc w:val="left"/>
+      <w:pPr>
+        <w:ind w:left="4320" w:hanging="360"/>
+      </w:pPr>
+      <w:rPr>
+        <w:rFonts w:ascii="Wingdings" w:hAnsi="Wingdings" w:hint="default"/>
+      </w:rPr>
+    </w:lvl>
+    <w:lvl w:ilvl="6" w:tplc="04090001" w:tentative="1">
+      <w:start w:val="1"/>
+      <w:numFmt w:val="bullet"/>
+      <w:lvlText w:val=""/>
+      <w:lvlJc w:val="left"/>
+      <w:pPr>
+        <w:ind w:left="5040" w:hanging="360"/>
+      </w:pPr>
+      <w:rPr>
+        <w:rFonts w:ascii="Symbol" w:hAnsi="Symbol" w:hint="default"/>
+      </w:rPr>
+    </w:lvl>
+    <w:lvl w:ilvl="7" w:tplc="04090003" w:tentative="1">
+      <w:start w:val="1"/>
+      <w:numFmt w:val="bullet"/>
+      <w:lvlText w:val="o"/>
+      <w:lvlJc w:val="left"/>
+      <w:pPr>
+        <w:ind w:left="5760" w:hanging="360"/>
+      </w:pPr>
+      <w:rPr>
+        <w:rFonts w:ascii="Courier New" w:hAnsi="Courier New" w:cs="Courier New" w:hint="default"/>
+      </w:rPr>
+    </w:lvl>
+    <w:lvl w:ilvl="8" w:tplc="04090005" w:tentative="1">
+      <w:start w:val="1"/>
+      <w:numFmt w:val="bullet"/>
+      <w:lvlText w:val=""/>
+      <w:lvlJc w:val="left"/>
+      <w:pPr>
+        <w:ind w:left="6480" w:hanging="360"/>
+      </w:pPr>
+      <w:rPr>
+        <w:rFonts w:ascii="Wingdings" w:hAnsi="Wingdings" w:hint="default"/>
+      </w:rPr>
+    </w:lvl>
+  </w:abstractNum>
+  <w:abstractNum w:abstractNumId="18" w15:restartNumberingAfterBreak="0">
     <w:nsid w:val="3C5D7F11"/>
     <w:multiLevelType w:val="hybridMultilevel"/>
     <w:tmpl w:val="F4924536"/>
@@ -16320,7 +17184,7 @@
       </w:rPr>
     </w:lvl>
   </w:abstractNum>
-  <w:abstractNum w:abstractNumId="21" w15:restartNumberingAfterBreak="0">
+  <w:abstractNum w:abstractNumId="19" w15:restartNumberingAfterBreak="0">
     <w:nsid w:val="3DCC6F45"/>
     <w:multiLevelType w:val="hybridMultilevel"/>
     <w:tmpl w:val="EA3229D0"/>
@@ -16433,7 +17297,7 @@
       </w:rPr>
     </w:lvl>
   </w:abstractNum>
-  <w:abstractNum w:abstractNumId="22" w15:restartNumberingAfterBreak="0">
+  <w:abstractNum w:abstractNumId="20" w15:restartNumberingAfterBreak="0">
     <w:nsid w:val="3F166F5D"/>
     <w:multiLevelType w:val="hybridMultilevel"/>
     <w:tmpl w:val="357EA2C2"/>
@@ -16546,7 +17410,7 @@
       </w:rPr>
     </w:lvl>
   </w:abstractNum>
-  <w:abstractNum w:abstractNumId="23" w15:restartNumberingAfterBreak="0">
+  <w:abstractNum w:abstractNumId="21" w15:restartNumberingAfterBreak="0">
     <w:nsid w:val="3F222FF2"/>
     <w:multiLevelType w:val="multilevel"/>
     <w:tmpl w:val="0F28C304"/>
@@ -16695,7 +17559,7 @@
       </w:rPr>
     </w:lvl>
   </w:abstractNum>
-  <w:abstractNum w:abstractNumId="24" w15:restartNumberingAfterBreak="0">
+  <w:abstractNum w:abstractNumId="22" w15:restartNumberingAfterBreak="0">
     <w:nsid w:val="40EE3A39"/>
     <w:multiLevelType w:val="multilevel"/>
     <w:tmpl w:val="4AF06A70"/>
@@ -16787,185 +17651,7 @@
       </w:pPr>
     </w:lvl>
   </w:abstractNum>
-  <w:abstractNum w:abstractNumId="25" w15:restartNumberingAfterBreak="0">
-    <w:nsid w:val="41B15DBB"/>
-    <w:multiLevelType w:val="hybridMultilevel"/>
-    <w:tmpl w:val="7ABAA154"/>
-    <w:lvl w:ilvl="0" w:tplc="7388BAA2">
-      <w:start w:val="1"/>
-      <w:numFmt w:val="decimal"/>
-      <w:lvlText w:val="%1."/>
-      <w:lvlJc w:val="left"/>
-      <w:pPr>
-        <w:ind w:left="1500" w:hanging="360"/>
-      </w:pPr>
-      <w:rPr>
-        <w:rFonts w:hint="default"/>
-      </w:rPr>
-    </w:lvl>
-    <w:lvl w:ilvl="1" w:tplc="40090019" w:tentative="1">
-      <w:start w:val="1"/>
-      <w:numFmt w:val="lowerLetter"/>
-      <w:lvlText w:val="%2."/>
-      <w:lvlJc w:val="left"/>
-      <w:pPr>
-        <w:ind w:left="2220" w:hanging="360"/>
-      </w:pPr>
-    </w:lvl>
-    <w:lvl w:ilvl="2" w:tplc="4009001B" w:tentative="1">
-      <w:start w:val="1"/>
-      <w:numFmt w:val="lowerRoman"/>
-      <w:lvlText w:val="%3."/>
-      <w:lvlJc w:val="right"/>
-      <w:pPr>
-        <w:ind w:left="2940" w:hanging="180"/>
-      </w:pPr>
-    </w:lvl>
-    <w:lvl w:ilvl="3" w:tplc="4009000F" w:tentative="1">
-      <w:start w:val="1"/>
-      <w:numFmt w:val="decimal"/>
-      <w:lvlText w:val="%4."/>
-      <w:lvlJc w:val="left"/>
-      <w:pPr>
-        <w:ind w:left="3660" w:hanging="360"/>
-      </w:pPr>
-    </w:lvl>
-    <w:lvl w:ilvl="4" w:tplc="40090019" w:tentative="1">
-      <w:start w:val="1"/>
-      <w:numFmt w:val="lowerLetter"/>
-      <w:lvlText w:val="%5."/>
-      <w:lvlJc w:val="left"/>
-      <w:pPr>
-        <w:ind w:left="4380" w:hanging="360"/>
-      </w:pPr>
-    </w:lvl>
-    <w:lvl w:ilvl="5" w:tplc="4009001B" w:tentative="1">
-      <w:start w:val="1"/>
-      <w:numFmt w:val="lowerRoman"/>
-      <w:lvlText w:val="%6."/>
-      <w:lvlJc w:val="right"/>
-      <w:pPr>
-        <w:ind w:left="5100" w:hanging="180"/>
-      </w:pPr>
-    </w:lvl>
-    <w:lvl w:ilvl="6" w:tplc="4009000F" w:tentative="1">
-      <w:start w:val="1"/>
-      <w:numFmt w:val="decimal"/>
-      <w:lvlText w:val="%7."/>
-      <w:lvlJc w:val="left"/>
-      <w:pPr>
-        <w:ind w:left="5820" w:hanging="360"/>
-      </w:pPr>
-    </w:lvl>
-    <w:lvl w:ilvl="7" w:tplc="40090019" w:tentative="1">
-      <w:start w:val="1"/>
-      <w:numFmt w:val="lowerLetter"/>
-      <w:lvlText w:val="%8."/>
-      <w:lvlJc w:val="left"/>
-      <w:pPr>
-        <w:ind w:left="6540" w:hanging="360"/>
-      </w:pPr>
-    </w:lvl>
-    <w:lvl w:ilvl="8" w:tplc="4009001B" w:tentative="1">
-      <w:start w:val="1"/>
-      <w:numFmt w:val="lowerRoman"/>
-      <w:lvlText w:val="%9."/>
-      <w:lvlJc w:val="right"/>
-      <w:pPr>
-        <w:ind w:left="7260" w:hanging="180"/>
-      </w:pPr>
-    </w:lvl>
-  </w:abstractNum>
-  <w:abstractNum w:abstractNumId="26" w15:restartNumberingAfterBreak="0">
-    <w:nsid w:val="45812205"/>
-    <w:multiLevelType w:val="hybridMultilevel"/>
-    <w:tmpl w:val="EBF6C7A2"/>
-    <w:lvl w:ilvl="0" w:tplc="5E36D500">
-      <w:start w:val="1"/>
-      <w:numFmt w:val="lowerLetter"/>
-      <w:lvlText w:val="%1)"/>
-      <w:lvlJc w:val="left"/>
-      <w:pPr>
-        <w:ind w:left="1200" w:hanging="360"/>
-      </w:pPr>
-      <w:rPr>
-        <w:rFonts w:hint="default"/>
-      </w:rPr>
-    </w:lvl>
-    <w:lvl w:ilvl="1" w:tplc="40090019" w:tentative="1">
-      <w:start w:val="1"/>
-      <w:numFmt w:val="lowerLetter"/>
-      <w:lvlText w:val="%2."/>
-      <w:lvlJc w:val="left"/>
-      <w:pPr>
-        <w:ind w:left="1920" w:hanging="360"/>
-      </w:pPr>
-    </w:lvl>
-    <w:lvl w:ilvl="2" w:tplc="4009001B" w:tentative="1">
-      <w:start w:val="1"/>
-      <w:numFmt w:val="lowerRoman"/>
-      <w:lvlText w:val="%3."/>
-      <w:lvlJc w:val="right"/>
-      <w:pPr>
-        <w:ind w:left="2640" w:hanging="180"/>
-      </w:pPr>
-    </w:lvl>
-    <w:lvl w:ilvl="3" w:tplc="4009000F" w:tentative="1">
-      <w:start w:val="1"/>
-      <w:numFmt w:val="decimal"/>
-      <w:lvlText w:val="%4."/>
-      <w:lvlJc w:val="left"/>
-      <w:pPr>
-        <w:ind w:left="3360" w:hanging="360"/>
-      </w:pPr>
-    </w:lvl>
-    <w:lvl w:ilvl="4" w:tplc="40090019" w:tentative="1">
-      <w:start w:val="1"/>
-      <w:numFmt w:val="lowerLetter"/>
-      <w:lvlText w:val="%5."/>
-      <w:lvlJc w:val="left"/>
-      <w:pPr>
-        <w:ind w:left="4080" w:hanging="360"/>
-      </w:pPr>
-    </w:lvl>
-    <w:lvl w:ilvl="5" w:tplc="4009001B" w:tentative="1">
-      <w:start w:val="1"/>
-      <w:numFmt w:val="lowerRoman"/>
-      <w:lvlText w:val="%6."/>
-      <w:lvlJc w:val="right"/>
-      <w:pPr>
-        <w:ind w:left="4800" w:hanging="180"/>
-      </w:pPr>
-    </w:lvl>
-    <w:lvl w:ilvl="6" w:tplc="4009000F" w:tentative="1">
-      <w:start w:val="1"/>
-      <w:numFmt w:val="decimal"/>
-      <w:lvlText w:val="%7."/>
-      <w:lvlJc w:val="left"/>
-      <w:pPr>
-        <w:ind w:left="5520" w:hanging="360"/>
-      </w:pPr>
-    </w:lvl>
-    <w:lvl w:ilvl="7" w:tplc="40090019" w:tentative="1">
-      <w:start w:val="1"/>
-      <w:numFmt w:val="lowerLetter"/>
-      <w:lvlText w:val="%8."/>
-      <w:lvlJc w:val="left"/>
-      <w:pPr>
-        <w:ind w:left="6240" w:hanging="360"/>
-      </w:pPr>
-    </w:lvl>
-    <w:lvl w:ilvl="8" w:tplc="4009001B" w:tentative="1">
-      <w:start w:val="1"/>
-      <w:numFmt w:val="lowerRoman"/>
-      <w:lvlText w:val="%9."/>
-      <w:lvlJc w:val="right"/>
-      <w:pPr>
-        <w:ind w:left="6960" w:hanging="180"/>
-      </w:pPr>
-    </w:lvl>
-  </w:abstractNum>
-  <w:abstractNum w:abstractNumId="27" w15:restartNumberingAfterBreak="0">
+  <w:abstractNum w:abstractNumId="23" w15:restartNumberingAfterBreak="0">
     <w:nsid w:val="45A21C1D"/>
     <w:multiLevelType w:val="hybridMultilevel"/>
     <w:tmpl w:val="5D7005A6"/>
@@ -17078,7 +17764,7 @@
       </w:rPr>
     </w:lvl>
   </w:abstractNum>
-  <w:abstractNum w:abstractNumId="28" w15:restartNumberingAfterBreak="0">
+  <w:abstractNum w:abstractNumId="24" w15:restartNumberingAfterBreak="0">
     <w:nsid w:val="479A2B4A"/>
     <w:multiLevelType w:val="multilevel"/>
     <w:tmpl w:val="02ACE4A2"/>
@@ -17191,7 +17877,7 @@
       </w:rPr>
     </w:lvl>
   </w:abstractNum>
-  <w:abstractNum w:abstractNumId="29" w15:restartNumberingAfterBreak="0">
+  <w:abstractNum w:abstractNumId="25" w15:restartNumberingAfterBreak="0">
     <w:nsid w:val="488D1C3F"/>
     <w:multiLevelType w:val="multilevel"/>
     <w:tmpl w:val="61BC0022"/>
@@ -17304,7 +17990,7 @@
       </w:rPr>
     </w:lvl>
   </w:abstractNum>
-  <w:abstractNum w:abstractNumId="30" w15:restartNumberingAfterBreak="0">
+  <w:abstractNum w:abstractNumId="26" w15:restartNumberingAfterBreak="0">
     <w:nsid w:val="4E876241"/>
     <w:multiLevelType w:val="multilevel"/>
     <w:tmpl w:val="4C828FD0"/>
@@ -17417,7 +18103,7 @@
       </w:rPr>
     </w:lvl>
   </w:abstractNum>
-  <w:abstractNum w:abstractNumId="31" w15:restartNumberingAfterBreak="0">
+  <w:abstractNum w:abstractNumId="27" w15:restartNumberingAfterBreak="0">
     <w:nsid w:val="51CB1206"/>
     <w:multiLevelType w:val="hybridMultilevel"/>
     <w:tmpl w:val="577824D0"/>
@@ -17530,96 +18216,7 @@
       </w:rPr>
     </w:lvl>
   </w:abstractNum>
-  <w:abstractNum w:abstractNumId="32" w15:restartNumberingAfterBreak="0">
-    <w:nsid w:val="55085006"/>
-    <w:multiLevelType w:val="hybridMultilevel"/>
-    <w:tmpl w:val="7ABAA154"/>
-    <w:lvl w:ilvl="0" w:tplc="7388BAA2">
-      <w:start w:val="1"/>
-      <w:numFmt w:val="decimal"/>
-      <w:lvlText w:val="%1."/>
-      <w:lvlJc w:val="left"/>
-      <w:pPr>
-        <w:ind w:left="1500" w:hanging="360"/>
-      </w:pPr>
-      <w:rPr>
-        <w:rFonts w:hint="default"/>
-      </w:rPr>
-    </w:lvl>
-    <w:lvl w:ilvl="1" w:tplc="40090019" w:tentative="1">
-      <w:start w:val="1"/>
-      <w:numFmt w:val="lowerLetter"/>
-      <w:lvlText w:val="%2."/>
-      <w:lvlJc w:val="left"/>
-      <w:pPr>
-        <w:ind w:left="2220" w:hanging="360"/>
-      </w:pPr>
-    </w:lvl>
-    <w:lvl w:ilvl="2" w:tplc="4009001B" w:tentative="1">
-      <w:start w:val="1"/>
-      <w:numFmt w:val="lowerRoman"/>
-      <w:lvlText w:val="%3."/>
-      <w:lvlJc w:val="right"/>
-      <w:pPr>
-        <w:ind w:left="2940" w:hanging="180"/>
-      </w:pPr>
-    </w:lvl>
-    <w:lvl w:ilvl="3" w:tplc="4009000F" w:tentative="1">
-      <w:start w:val="1"/>
-      <w:numFmt w:val="decimal"/>
-      <w:lvlText w:val="%4."/>
-      <w:lvlJc w:val="left"/>
-      <w:pPr>
-        <w:ind w:left="3660" w:hanging="360"/>
-      </w:pPr>
-    </w:lvl>
-    <w:lvl w:ilvl="4" w:tplc="40090019" w:tentative="1">
-      <w:start w:val="1"/>
-      <w:numFmt w:val="lowerLetter"/>
-      <w:lvlText w:val="%5."/>
-      <w:lvlJc w:val="left"/>
-      <w:pPr>
-        <w:ind w:left="4380" w:hanging="360"/>
-      </w:pPr>
-    </w:lvl>
-    <w:lvl w:ilvl="5" w:tplc="4009001B" w:tentative="1">
-      <w:start w:val="1"/>
-      <w:numFmt w:val="lowerRoman"/>
-      <w:lvlText w:val="%6."/>
-      <w:lvlJc w:val="right"/>
-      <w:pPr>
-        <w:ind w:left="5100" w:hanging="180"/>
-      </w:pPr>
-    </w:lvl>
-    <w:lvl w:ilvl="6" w:tplc="4009000F" w:tentative="1">
-      <w:start w:val="1"/>
-      <w:numFmt w:val="decimal"/>
-      <w:lvlText w:val="%7."/>
-      <w:lvlJc w:val="left"/>
-      <w:pPr>
-        <w:ind w:left="5820" w:hanging="360"/>
-      </w:pPr>
-    </w:lvl>
-    <w:lvl w:ilvl="7" w:tplc="40090019" w:tentative="1">
-      <w:start w:val="1"/>
-      <w:numFmt w:val="lowerLetter"/>
-      <w:lvlText w:val="%8."/>
-      <w:lvlJc w:val="left"/>
-      <w:pPr>
-        <w:ind w:left="6540" w:hanging="360"/>
-      </w:pPr>
-    </w:lvl>
-    <w:lvl w:ilvl="8" w:tplc="4009001B" w:tentative="1">
-      <w:start w:val="1"/>
-      <w:numFmt w:val="lowerRoman"/>
-      <w:lvlText w:val="%9."/>
-      <w:lvlJc w:val="right"/>
-      <w:pPr>
-        <w:ind w:left="7260" w:hanging="180"/>
-      </w:pPr>
-    </w:lvl>
-  </w:abstractNum>
-  <w:abstractNum w:abstractNumId="33" w15:restartNumberingAfterBreak="0">
+  <w:abstractNum w:abstractNumId="28" w15:restartNumberingAfterBreak="0">
     <w:nsid w:val="58092B7D"/>
     <w:multiLevelType w:val="hybridMultilevel"/>
     <w:tmpl w:val="FB3E11FE"/>
@@ -17732,7 +18329,7 @@
       </w:rPr>
     </w:lvl>
   </w:abstractNum>
-  <w:abstractNum w:abstractNumId="34" w15:restartNumberingAfterBreak="0">
+  <w:abstractNum w:abstractNumId="29" w15:restartNumberingAfterBreak="0">
     <w:nsid w:val="5A5D5FFB"/>
     <w:multiLevelType w:val="hybridMultilevel"/>
     <w:tmpl w:val="29CE2FC6"/>
@@ -17845,7 +18442,7 @@
       </w:rPr>
     </w:lvl>
   </w:abstractNum>
-  <w:abstractNum w:abstractNumId="35" w15:restartNumberingAfterBreak="0">
+  <w:abstractNum w:abstractNumId="30" w15:restartNumberingAfterBreak="0">
     <w:nsid w:val="5B1C1DDD"/>
     <w:multiLevelType w:val="hybridMultilevel"/>
     <w:tmpl w:val="B66A9600"/>
@@ -17958,7 +18555,7 @@
       </w:rPr>
     </w:lvl>
   </w:abstractNum>
-  <w:abstractNum w:abstractNumId="36" w15:restartNumberingAfterBreak="0">
+  <w:abstractNum w:abstractNumId="31" w15:restartNumberingAfterBreak="0">
     <w:nsid w:val="5DA97978"/>
     <w:multiLevelType w:val="hybridMultilevel"/>
     <w:tmpl w:val="0636C466"/>
@@ -18071,7 +18668,7 @@
       </w:rPr>
     </w:lvl>
   </w:abstractNum>
-  <w:abstractNum w:abstractNumId="37" w15:restartNumberingAfterBreak="0">
+  <w:abstractNum w:abstractNumId="32" w15:restartNumberingAfterBreak="0">
     <w:nsid w:val="5F743E81"/>
     <w:multiLevelType w:val="hybridMultilevel"/>
     <w:tmpl w:val="449A4BA0"/>
@@ -18184,7 +18781,7 @@
       </w:rPr>
     </w:lvl>
   </w:abstractNum>
-  <w:abstractNum w:abstractNumId="38" w15:restartNumberingAfterBreak="0">
+  <w:abstractNum w:abstractNumId="33" w15:restartNumberingAfterBreak="0">
     <w:nsid w:val="61170671"/>
     <w:multiLevelType w:val="hybridMultilevel"/>
     <w:tmpl w:val="8BDC06AE"/>
@@ -18297,96 +18894,7 @@
       </w:rPr>
     </w:lvl>
   </w:abstractNum>
-  <w:abstractNum w:abstractNumId="39" w15:restartNumberingAfterBreak="0">
-    <w:nsid w:val="67167B72"/>
-    <w:multiLevelType w:val="hybridMultilevel"/>
-    <w:tmpl w:val="7ABAA154"/>
-    <w:lvl w:ilvl="0" w:tplc="7388BAA2">
-      <w:start w:val="1"/>
-      <w:numFmt w:val="decimal"/>
-      <w:lvlText w:val="%1."/>
-      <w:lvlJc w:val="left"/>
-      <w:pPr>
-        <w:ind w:left="1500" w:hanging="360"/>
-      </w:pPr>
-      <w:rPr>
-        <w:rFonts w:hint="default"/>
-      </w:rPr>
-    </w:lvl>
-    <w:lvl w:ilvl="1" w:tplc="40090019" w:tentative="1">
-      <w:start w:val="1"/>
-      <w:numFmt w:val="lowerLetter"/>
-      <w:lvlText w:val="%2."/>
-      <w:lvlJc w:val="left"/>
-      <w:pPr>
-        <w:ind w:left="2220" w:hanging="360"/>
-      </w:pPr>
-    </w:lvl>
-    <w:lvl w:ilvl="2" w:tplc="4009001B" w:tentative="1">
-      <w:start w:val="1"/>
-      <w:numFmt w:val="lowerRoman"/>
-      <w:lvlText w:val="%3."/>
-      <w:lvlJc w:val="right"/>
-      <w:pPr>
-        <w:ind w:left="2940" w:hanging="180"/>
-      </w:pPr>
-    </w:lvl>
-    <w:lvl w:ilvl="3" w:tplc="4009000F" w:tentative="1">
-      <w:start w:val="1"/>
-      <w:numFmt w:val="decimal"/>
-      <w:lvlText w:val="%4."/>
-      <w:lvlJc w:val="left"/>
-      <w:pPr>
-        <w:ind w:left="3660" w:hanging="360"/>
-      </w:pPr>
-    </w:lvl>
-    <w:lvl w:ilvl="4" w:tplc="40090019" w:tentative="1">
-      <w:start w:val="1"/>
-      <w:numFmt w:val="lowerLetter"/>
-      <w:lvlText w:val="%5."/>
-      <w:lvlJc w:val="left"/>
-      <w:pPr>
-        <w:ind w:left="4380" w:hanging="360"/>
-      </w:pPr>
-    </w:lvl>
-    <w:lvl w:ilvl="5" w:tplc="4009001B" w:tentative="1">
-      <w:start w:val="1"/>
-      <w:numFmt w:val="lowerRoman"/>
-      <w:lvlText w:val="%6."/>
-      <w:lvlJc w:val="right"/>
-      <w:pPr>
-        <w:ind w:left="5100" w:hanging="180"/>
-      </w:pPr>
-    </w:lvl>
-    <w:lvl w:ilvl="6" w:tplc="4009000F" w:tentative="1">
-      <w:start w:val="1"/>
-      <w:numFmt w:val="decimal"/>
-      <w:lvlText w:val="%7."/>
-      <w:lvlJc w:val="left"/>
-      <w:pPr>
-        <w:ind w:left="5820" w:hanging="360"/>
-      </w:pPr>
-    </w:lvl>
-    <w:lvl w:ilvl="7" w:tplc="40090019" w:tentative="1">
-      <w:start w:val="1"/>
-      <w:numFmt w:val="lowerLetter"/>
-      <w:lvlText w:val="%8."/>
-      <w:lvlJc w:val="left"/>
-      <w:pPr>
-        <w:ind w:left="6540" w:hanging="360"/>
-      </w:pPr>
-    </w:lvl>
-    <w:lvl w:ilvl="8" w:tplc="4009001B" w:tentative="1">
-      <w:start w:val="1"/>
-      <w:numFmt w:val="lowerRoman"/>
-      <w:lvlText w:val="%9."/>
-      <w:lvlJc w:val="right"/>
-      <w:pPr>
-        <w:ind w:left="7260" w:hanging="180"/>
-      </w:pPr>
-    </w:lvl>
-  </w:abstractNum>
-  <w:abstractNum w:abstractNumId="40" w15:restartNumberingAfterBreak="0">
+  <w:abstractNum w:abstractNumId="34" w15:restartNumberingAfterBreak="0">
     <w:nsid w:val="67DA6515"/>
     <w:multiLevelType w:val="hybridMultilevel"/>
     <w:tmpl w:val="EBF6C7A2"/>
@@ -18475,7 +18983,7 @@
       </w:pPr>
     </w:lvl>
   </w:abstractNum>
-  <w:abstractNum w:abstractNumId="41" w15:restartNumberingAfterBreak="0">
+  <w:abstractNum w:abstractNumId="35" w15:restartNumberingAfterBreak="0">
     <w:nsid w:val="69F81B9C"/>
     <w:multiLevelType w:val="hybridMultilevel"/>
     <w:tmpl w:val="68F876EE"/>
@@ -18588,7 +19096,7 @@
       </w:rPr>
     </w:lvl>
   </w:abstractNum>
-  <w:abstractNum w:abstractNumId="42" w15:restartNumberingAfterBreak="0">
+  <w:abstractNum w:abstractNumId="36" w15:restartNumberingAfterBreak="0">
     <w:nsid w:val="6AB45AF1"/>
     <w:multiLevelType w:val="hybridMultilevel"/>
     <w:tmpl w:val="C0728CB4"/>
@@ -18701,7 +19209,7 @@
       </w:rPr>
     </w:lvl>
   </w:abstractNum>
-  <w:abstractNum w:abstractNumId="43" w15:restartNumberingAfterBreak="0">
+  <w:abstractNum w:abstractNumId="37" w15:restartNumberingAfterBreak="0">
     <w:nsid w:val="6C251E61"/>
     <w:multiLevelType w:val="hybridMultilevel"/>
     <w:tmpl w:val="87D0B95C"/>
@@ -18814,98 +19322,7 @@
       </w:rPr>
     </w:lvl>
   </w:abstractNum>
-  <w:abstractNum w:abstractNumId="44" w15:restartNumberingAfterBreak="0">
-    <w:nsid w:val="73F6786A"/>
-    <w:multiLevelType w:val="hybridMultilevel"/>
-    <w:tmpl w:val="5240DD74"/>
-    <w:lvl w:ilvl="0" w:tplc="4BC40A8E">
-      <w:start w:val="1"/>
-      <w:numFmt w:val="decimal"/>
-      <w:lvlText w:val="%1."/>
-      <w:lvlJc w:val="left"/>
-      <w:pPr>
-        <w:ind w:left="840" w:hanging="360"/>
-      </w:pPr>
-      <w:rPr>
-        <w:rFonts w:hint="default"/>
-        <w:b w:val="0"/>
-        <w:color w:val="000000"/>
-      </w:rPr>
-    </w:lvl>
-    <w:lvl w:ilvl="1" w:tplc="40090019" w:tentative="1">
-      <w:start w:val="1"/>
-      <w:numFmt w:val="lowerLetter"/>
-      <w:lvlText w:val="%2."/>
-      <w:lvlJc w:val="left"/>
-      <w:pPr>
-        <w:ind w:left="1560" w:hanging="360"/>
-      </w:pPr>
-    </w:lvl>
-    <w:lvl w:ilvl="2" w:tplc="4009001B" w:tentative="1">
-      <w:start w:val="1"/>
-      <w:numFmt w:val="lowerRoman"/>
-      <w:lvlText w:val="%3."/>
-      <w:lvlJc w:val="right"/>
-      <w:pPr>
-        <w:ind w:left="2280" w:hanging="180"/>
-      </w:pPr>
-    </w:lvl>
-    <w:lvl w:ilvl="3" w:tplc="4009000F" w:tentative="1">
-      <w:start w:val="1"/>
-      <w:numFmt w:val="decimal"/>
-      <w:lvlText w:val="%4."/>
-      <w:lvlJc w:val="left"/>
-      <w:pPr>
-        <w:ind w:left="3000" w:hanging="360"/>
-      </w:pPr>
-    </w:lvl>
-    <w:lvl w:ilvl="4" w:tplc="40090019" w:tentative="1">
-      <w:start w:val="1"/>
-      <w:numFmt w:val="lowerLetter"/>
-      <w:lvlText w:val="%5."/>
-      <w:lvlJc w:val="left"/>
-      <w:pPr>
-        <w:ind w:left="3720" w:hanging="360"/>
-      </w:pPr>
-    </w:lvl>
-    <w:lvl w:ilvl="5" w:tplc="4009001B" w:tentative="1">
-      <w:start w:val="1"/>
-      <w:numFmt w:val="lowerRoman"/>
-      <w:lvlText w:val="%6."/>
-      <w:lvlJc w:val="right"/>
-      <w:pPr>
-        <w:ind w:left="4440" w:hanging="180"/>
-      </w:pPr>
-    </w:lvl>
-    <w:lvl w:ilvl="6" w:tplc="4009000F" w:tentative="1">
-      <w:start w:val="1"/>
-      <w:numFmt w:val="decimal"/>
-      <w:lvlText w:val="%7."/>
-      <w:lvlJc w:val="left"/>
-      <w:pPr>
-        <w:ind w:left="5160" w:hanging="360"/>
-      </w:pPr>
-    </w:lvl>
-    <w:lvl w:ilvl="7" w:tplc="40090019" w:tentative="1">
-      <w:start w:val="1"/>
-      <w:numFmt w:val="lowerLetter"/>
-      <w:lvlText w:val="%8."/>
-      <w:lvlJc w:val="left"/>
-      <w:pPr>
-        <w:ind w:left="5880" w:hanging="360"/>
-      </w:pPr>
-    </w:lvl>
-    <w:lvl w:ilvl="8" w:tplc="4009001B" w:tentative="1">
-      <w:start w:val="1"/>
-      <w:numFmt w:val="lowerRoman"/>
-      <w:lvlText w:val="%9."/>
-      <w:lvlJc w:val="right"/>
-      <w:pPr>
-        <w:ind w:left="6600" w:hanging="180"/>
-      </w:pPr>
-    </w:lvl>
-  </w:abstractNum>
-  <w:abstractNum w:abstractNumId="45" w15:restartNumberingAfterBreak="0">
+  <w:abstractNum w:abstractNumId="38" w15:restartNumberingAfterBreak="0">
     <w:nsid w:val="74B630FC"/>
     <w:multiLevelType w:val="hybridMultilevel"/>
     <w:tmpl w:val="E2F8FB04"/>
@@ -19018,7 +19435,7 @@
       </w:rPr>
     </w:lvl>
   </w:abstractNum>
-  <w:abstractNum w:abstractNumId="46" w15:restartNumberingAfterBreak="0">
+  <w:abstractNum w:abstractNumId="39" w15:restartNumberingAfterBreak="0">
     <w:nsid w:val="78A0761B"/>
     <w:multiLevelType w:val="multilevel"/>
     <w:tmpl w:val="61BC0022"/>
@@ -19131,7 +19548,7 @@
       </w:rPr>
     </w:lvl>
   </w:abstractNum>
-  <w:abstractNum w:abstractNumId="47" w15:restartNumberingAfterBreak="0">
+  <w:abstractNum w:abstractNumId="40" w15:restartNumberingAfterBreak="0">
     <w:nsid w:val="79A57AFC"/>
     <w:multiLevelType w:val="hybridMultilevel"/>
     <w:tmpl w:val="D7BC04AA"/>
@@ -19245,150 +19662,129 @@
     </w:lvl>
   </w:abstractNum>
   <w:num w:numId="1">
-    <w:abstractNumId w:val="24"/>
+    <w:abstractNumId w:val="22"/>
   </w:num>
   <w:num w:numId="2">
-    <w:abstractNumId w:val="15"/>
+    <w:abstractNumId w:val="13"/>
   </w:num>
   <w:num w:numId="3">
     <w:abstractNumId w:val="0"/>
   </w:num>
   <w:num w:numId="4">
+    <w:abstractNumId w:val="28"/>
+  </w:num>
+  <w:num w:numId="5">
+    <w:abstractNumId w:val="5"/>
+  </w:num>
+  <w:num w:numId="6">
+    <w:abstractNumId w:val="36"/>
+  </w:num>
+  <w:num w:numId="7">
+    <w:abstractNumId w:val="4"/>
+  </w:num>
+  <w:num w:numId="8">
+    <w:abstractNumId w:val="38"/>
+  </w:num>
+  <w:num w:numId="9">
     <w:abstractNumId w:val="33"/>
   </w:num>
-  <w:num w:numId="5">
-    <w:abstractNumId w:val="7"/>
-  </w:num>
-  <w:num w:numId="6">
-    <w:abstractNumId w:val="42"/>
-  </w:num>
-  <w:num w:numId="7">
-    <w:abstractNumId w:val="5"/>
-  </w:num>
-  <w:num w:numId="8">
-    <w:abstractNumId w:val="45"/>
-  </w:num>
-  <w:num w:numId="9">
-    <w:abstractNumId w:val="38"/>
-  </w:num>
   <w:num w:numId="10">
-    <w:abstractNumId w:val="31"/>
+    <w:abstractNumId w:val="27"/>
   </w:num>
   <w:num w:numId="11">
     <w:abstractNumId w:val="1"/>
   </w:num>
   <w:num w:numId="12">
-    <w:abstractNumId w:val="22"/>
+    <w:abstractNumId w:val="20"/>
   </w:num>
   <w:num w:numId="13">
-    <w:abstractNumId w:val="47"/>
+    <w:abstractNumId w:val="40"/>
   </w:num>
   <w:num w:numId="14">
-    <w:abstractNumId w:val="46"/>
+    <w:abstractNumId w:val="39"/>
   </w:num>
   <w:num w:numId="15">
+    <w:abstractNumId w:val="6"/>
+  </w:num>
+  <w:num w:numId="16">
+    <w:abstractNumId w:val="15"/>
+  </w:num>
+  <w:num w:numId="17">
+    <w:abstractNumId w:val="24"/>
+  </w:num>
+  <w:num w:numId="18">
+    <w:abstractNumId w:val="18"/>
+  </w:num>
+  <w:num w:numId="19">
     <w:abstractNumId w:val="8"/>
   </w:num>
-  <w:num w:numId="16">
-    <w:abstractNumId w:val="18"/>
-  </w:num>
-  <w:num w:numId="17">
-    <w:abstractNumId w:val="28"/>
-  </w:num>
-  <w:num w:numId="18">
-    <w:abstractNumId w:val="20"/>
-  </w:num>
-  <w:num w:numId="19">
-    <w:abstractNumId w:val="10"/>
-  </w:num>
   <w:num w:numId="20">
-    <w:abstractNumId w:val="34"/>
+    <w:abstractNumId w:val="29"/>
   </w:num>
   <w:num w:numId="21">
+    <w:abstractNumId w:val="16"/>
+  </w:num>
+  <w:num w:numId="22">
+    <w:abstractNumId w:val="30"/>
+  </w:num>
+  <w:num w:numId="23">
     <w:abstractNumId w:val="19"/>
   </w:num>
-  <w:num w:numId="22">
-    <w:abstractNumId w:val="35"/>
-  </w:num>
-  <w:num w:numId="23">
-    <w:abstractNumId w:val="21"/>
-  </w:num>
   <w:num w:numId="24">
-    <w:abstractNumId w:val="30"/>
+    <w:abstractNumId w:val="26"/>
   </w:num>
   <w:num w:numId="25">
+    <w:abstractNumId w:val="7"/>
+  </w:num>
+  <w:num w:numId="26">
     <w:abstractNumId w:val="9"/>
   </w:num>
-  <w:num w:numId="26">
-    <w:abstractNumId w:val="11"/>
-  </w:num>
   <w:num w:numId="27">
-    <w:abstractNumId w:val="27"/>
+    <w:abstractNumId w:val="23"/>
   </w:num>
   <w:num w:numId="28">
-    <w:abstractNumId w:val="36"/>
+    <w:abstractNumId w:val="31"/>
   </w:num>
   <w:num w:numId="29">
     <w:abstractNumId w:val="2"/>
   </w:num>
   <w:num w:numId="30">
+    <w:abstractNumId w:val="12"/>
+  </w:num>
+  <w:num w:numId="31">
+    <w:abstractNumId w:val="35"/>
+  </w:num>
+  <w:num w:numId="32">
+    <w:abstractNumId w:val="11"/>
+  </w:num>
+  <w:num w:numId="33">
     <w:abstractNumId w:val="14"/>
   </w:num>
-  <w:num w:numId="31">
-    <w:abstractNumId w:val="41"/>
-  </w:num>
-  <w:num w:numId="32">
-    <w:abstractNumId w:val="13"/>
-  </w:num>
-  <w:num w:numId="33">
-    <w:abstractNumId w:val="16"/>
-  </w:num>
   <w:num w:numId="34">
-    <w:abstractNumId w:val="43"/>
+    <w:abstractNumId w:val="37"/>
   </w:num>
   <w:num w:numId="35">
-    <w:abstractNumId w:val="29"/>
+    <w:abstractNumId w:val="25"/>
   </w:num>
   <w:num w:numId="36">
-    <w:abstractNumId w:val="4"/>
+    <w:abstractNumId w:val="34"/>
   </w:num>
   <w:num w:numId="37">
-    <w:abstractNumId w:val="40"/>
+    <w:abstractNumId w:val="3"/>
   </w:num>
   <w:num w:numId="38">
-    <w:abstractNumId w:val="3"/>
+    <w:abstractNumId w:val="10"/>
   </w:num>
   <w:num w:numId="39">
-    <w:abstractNumId w:val="44"/>
+    <w:abstractNumId w:val="21"/>
   </w:num>
   <w:num w:numId="40">
-    <w:abstractNumId w:val="12"/>
+    <w:abstractNumId w:val="32"/>
   </w:num>
   <w:num w:numId="41">
-    <w:abstractNumId w:val="23"/>
-  </w:num>
-  <w:num w:numId="42">
-    <w:abstractNumId w:val="37"/>
-  </w:num>
-  <w:num w:numId="43">
-    <w:abstractNumId w:val="39"/>
-  </w:num>
-  <w:num w:numId="44">
-    <w:abstractNumId w:val="6"/>
-  </w:num>
-  <w:num w:numId="45">
-    <w:abstractNumId w:val="26"/>
-  </w:num>
-  <w:num w:numId="46">
-    <w:abstractNumId w:val="25"/>
-  </w:num>
-  <w:num w:numId="47">
     <w:abstractNumId w:val="17"/>
   </w:num>
-  <w:num w:numId="48">
-    <w:abstractNumId w:val="32"/>
-  </w:num>
-  <w:numIdMacAtCleanup w:val="36"/>
+  <w:numIdMacAtCleanup w:val="41"/>
 </w:numbering>
 </file>
 
@@ -19409,7 +19805,7 @@
       </w:pPr>
     </w:pPrDefault>
   </w:docDefaults>
-  <w:latentStyles w:defLockedState="0" w:defUIPriority="99" w:defSemiHidden="0" w:defUnhideWhenUsed="0" w:defQFormat="0" w:count="376">
+  <w:latentStyles w:defLockedState="0" w:defUIPriority="99" w:defSemiHidden="0" w:defUnhideWhenUsed="0" w:defQFormat="0" w:count="375">
     <w:lsdException w:name="Normal" w:uiPriority="0" w:qFormat="1"/>
     <w:lsdException w:name="heading 1" w:uiPriority="9" w:qFormat="1"/>
     <w:lsdException w:name="heading 2" w:semiHidden="1" w:uiPriority="9" w:unhideWhenUsed="1" w:qFormat="1"/>
@@ -19785,7 +20181,6 @@
     <w:lsdException w:name="Smart Hyperlink" w:semiHidden="1" w:unhideWhenUsed="1"/>
     <w:lsdException w:name="Hashtag" w:semiHidden="1" w:unhideWhenUsed="1"/>
     <w:lsdException w:name="Unresolved Mention" w:semiHidden="1" w:unhideWhenUsed="1"/>
-    <w:lsdException w:name="Smart Link" w:semiHidden="1" w:unhideWhenUsed="1"/>
   </w:latentStyles>
   <w:style w:type="paragraph" w:default="1" w:styleId="Normal">
     <w:name w:val="Normal"/>
@@ -20255,7 +20650,7 @@
 </file>
 
 <file path=customXml/itemProps1.xml><?xml version="1.0" encoding="utf-8"?>
-<ds:datastoreItem xmlns:ds="http://schemas.openxmlformats.org/officeDocument/2006/customXml" ds:itemID="{D80BE2B2-773C-4417-A477-53F8107D5F3B}">
+<ds:datastoreItem xmlns:ds="http://schemas.openxmlformats.org/officeDocument/2006/customXml" ds:itemID="{21F260A1-4B75-4CAF-A794-635C4775B2B2}">
   <ds:schemaRefs>
     <ds:schemaRef ds:uri="http://schemas.openxmlformats.org/officeDocument/2006/bibliography"/>
   </ds:schemaRefs>

</xml_diff>